<commit_message>
Elimino leyendas pandemia. Desplegable tipo de gasto: Nueva Accion por defecto
</commit_message>
<xml_diff>
--- a/www/Manual.docx
+++ b/www/Manual.docx
@@ -1,6 +1,6 @@
 
 <file path=word/document.xml><?xml version="1.0" encoding="utf-8"?>
-<w:document xmlns:wpc="http://schemas.microsoft.com/office/word/2010/wordprocessingCanvas" xmlns:mc="http://schemas.openxmlformats.org/markup-compatibility/2006" xmlns:o="urn:schemas-microsoft-com:office:office" xmlns:r="http://schemas.openxmlformats.org/officeDocument/2006/relationships" xmlns:m="http://schemas.openxmlformats.org/officeDocument/2006/math" xmlns:v="urn:schemas-microsoft-com:vml" xmlns:wp14="http://schemas.microsoft.com/office/word/2010/wordprocessingDrawing" xmlns:wp="http://schemas.openxmlformats.org/drawingml/2006/wordprocessingDrawing" xmlns:w10="urn:schemas-microsoft-com:office:word" xmlns:w="http://schemas.openxmlformats.org/wordprocessingml/2006/main" xmlns:w14="http://schemas.microsoft.com/office/word/2010/wordml" xmlns:wpg="http://schemas.microsoft.com/office/word/2010/wordprocessingGroup" xmlns:wpi="http://schemas.microsoft.com/office/word/2010/wordprocessingInk" xmlns:wne="http://schemas.microsoft.com/office/word/2006/wordml" xmlns:wps="http://schemas.microsoft.com/office/word/2010/wordprocessingShape" mc:Ignorable="w14 wp14">
+<w:document xmlns:wpc="http://schemas.microsoft.com/office/word/2010/wordprocessingCanvas" xmlns:cx="http://schemas.microsoft.com/office/drawing/2014/chartex" xmlns:cx1="http://schemas.microsoft.com/office/drawing/2015/9/8/chartex" xmlns:cx2="http://schemas.microsoft.com/office/drawing/2015/10/21/chartex" xmlns:cx3="http://schemas.microsoft.com/office/drawing/2016/5/9/chartex" xmlns:cx4="http://schemas.microsoft.com/office/drawing/2016/5/10/chartex" xmlns:cx5="http://schemas.microsoft.com/office/drawing/2016/5/11/chartex" xmlns:cx6="http://schemas.microsoft.com/office/drawing/2016/5/12/chartex" xmlns:cx7="http://schemas.microsoft.com/office/drawing/2016/5/13/chartex" xmlns:cx8="http://schemas.microsoft.com/office/drawing/2016/5/14/chartex" xmlns:mc="http://schemas.openxmlformats.org/markup-compatibility/2006" xmlns:aink="http://schemas.microsoft.com/office/drawing/2016/ink" xmlns:am3d="http://schemas.microsoft.com/office/drawing/2017/model3d" xmlns:o="urn:schemas-microsoft-com:office:office" xmlns:r="http://schemas.openxmlformats.org/officeDocument/2006/relationships" xmlns:m="http://schemas.openxmlformats.org/officeDocument/2006/math" xmlns:v="urn:schemas-microsoft-com:vml" xmlns:wp14="http://schemas.microsoft.com/office/word/2010/wordprocessingDrawing" xmlns:wp="http://schemas.openxmlformats.org/drawingml/2006/wordprocessingDrawing" xmlns:w10="urn:schemas-microsoft-com:office:word" xmlns:w="http://schemas.openxmlformats.org/wordprocessingml/2006/main" xmlns:w14="http://schemas.microsoft.com/office/word/2010/wordml" xmlns:w15="http://schemas.microsoft.com/office/word/2012/wordml" xmlns:w16cex="http://schemas.microsoft.com/office/word/2018/wordml/cex" xmlns:w16cid="http://schemas.microsoft.com/office/word/2016/wordml/cid" xmlns:w16="http://schemas.microsoft.com/office/word/2018/wordml" xmlns:w16sdtdh="http://schemas.microsoft.com/office/word/2020/wordml/sdtdatahash" xmlns:w16se="http://schemas.microsoft.com/office/word/2015/wordml/symex" xmlns:wpg="http://schemas.microsoft.com/office/word/2010/wordprocessingGroup" xmlns:wpi="http://schemas.microsoft.com/office/word/2010/wordprocessingInk" xmlns:wne="http://schemas.microsoft.com/office/word/2006/wordml" xmlns:wps="http://schemas.microsoft.com/office/word/2010/wordprocessingShape" mc:Ignorable="w14 w15 w16se w16cid w16 w16cex w16sdtdh wp14">
   <w:body>
     <w:p>
       <w:pPr>
@@ -65,7 +65,7 @@
         </w:rPr>
         <w:t xml:space="preserve">Cada dependencia carga la previsión de los gastos que demandará la ejecución de las actividades que llevaran a cabo el año próximo. Para solicitar el usuario, enviar mail a  </w:t>
       </w:r>
-      <w:hyperlink r:id="rId8" w:history="1">
+      <w:hyperlink r:id="rId7" w:history="1">
         <w:r>
           <w:rPr>
             <w:rStyle w:val="Hipervnculo"/>
@@ -168,7 +168,6 @@
         </w:rPr>
         <w:t>)</w:t>
       </w:r>
-      <w:proofErr w:type="gramStart"/>
       <w:r>
         <w:rPr>
           <w:rFonts w:ascii="Tahoma" w:hAnsi="Tahoma"/>
@@ -193,16 +192,7 @@
           <w:sz w:val="20"/>
           <w:szCs w:val="20"/>
         </w:rPr>
-        <w:t>El</w:t>
-      </w:r>
-      <w:proofErr w:type="gramEnd"/>
-      <w:r>
-        <w:rPr>
-          <w:rFonts w:ascii="Univers, Arial" w:hAnsi="Univers, Arial" w:cs="Univers, Arial"/>
-          <w:sz w:val="20"/>
-          <w:szCs w:val="20"/>
-        </w:rPr>
-        <w:t xml:space="preserve"> objetivo de este Formulario es obtener información </w:t>
+        <w:t xml:space="preserve">El objetivo de este Formulario es obtener información </w:t>
       </w:r>
       <w:r>
         <w:rPr>
@@ -304,9 +294,8 @@
           <w:sz w:val="20"/>
           <w:szCs w:val="20"/>
         </w:rPr>
-        <w:t xml:space="preserve"> </w:t>
-      </w:r>
-      <w:proofErr w:type="gramStart"/>
+        <w:t xml:space="preserve"> Personal </w:t>
+      </w:r>
       <w:r>
         <w:rPr>
           <w:rFonts w:ascii="Tahoma" w:hAnsi="Tahoma" w:cs="Tahoma"/>
@@ -315,19 +304,8 @@
           <w:sz w:val="20"/>
           <w:szCs w:val="20"/>
         </w:rPr>
-        <w:t xml:space="preserve">Personal </w:t>
-      </w:r>
-      <w:r>
-        <w:rPr>
-          <w:rFonts w:ascii="Tahoma" w:hAnsi="Tahoma" w:cs="Tahoma"/>
-          <w:b/>
-          <w:bCs/>
-          <w:sz w:val="20"/>
-          <w:szCs w:val="20"/>
-        </w:rPr>
         <w:t>)</w:t>
       </w:r>
-      <w:proofErr w:type="gramEnd"/>
       <w:r>
         <w:rPr>
           <w:rFonts w:ascii="Tahoma" w:hAnsi="Tahoma" w:cs="Tahoma"/>
@@ -660,7 +638,7 @@
           <w:lang w:eastAsia="es-AR" w:bidi="ar-SA"/>
         </w:rPr>
         <w:drawing>
-          <wp:anchor distT="0" distB="0" distL="114300" distR="114300" simplePos="0" relativeHeight="5" behindDoc="0" locked="0" layoutInCell="1" allowOverlap="1">
+          <wp:anchor distT="0" distB="0" distL="114300" distR="114300" simplePos="0" relativeHeight="5" behindDoc="0" locked="0" layoutInCell="1" allowOverlap="1" wp14:anchorId="3F4DA334" wp14:editId="207AE0D4">
             <wp:simplePos x="0" y="0"/>
             <wp:positionH relativeFrom="column">
               <wp:posOffset>1059839</wp:posOffset>
@@ -681,7 +659,7 @@
                     <pic:cNvPicPr/>
                   </pic:nvPicPr>
                   <pic:blipFill>
-                    <a:blip r:embed="rId9">
+                    <a:blip r:embed="rId8">
                       <a:lum/>
                       <a:alphaModFix/>
                     </a:blip>
@@ -1096,25 +1074,7 @@
           <w:sz w:val="20"/>
           <w:szCs w:val="20"/>
         </w:rPr>
-        <w:t xml:space="preserve">de </w:t>
-      </w:r>
-      <w:proofErr w:type="gramStart"/>
-      <w:r>
-        <w:rPr>
-          <w:rFonts w:ascii="Tahoma" w:hAnsi="Tahoma"/>
-          <w:sz w:val="20"/>
-          <w:szCs w:val="20"/>
-        </w:rPr>
-        <w:t>un</w:t>
-      </w:r>
-      <w:proofErr w:type="gramEnd"/>
-      <w:r>
-        <w:rPr>
-          <w:rFonts w:ascii="Tahoma" w:hAnsi="Tahoma"/>
-          <w:sz w:val="20"/>
-          <w:szCs w:val="20"/>
-        </w:rPr>
-        <w:t xml:space="preserve"> categoría</w:t>
+        <w:t>de un categoría</w:t>
       </w:r>
       <w:r>
         <w:rPr>
@@ -1235,7 +1195,7 @@
           <w:lang w:eastAsia="es-AR" w:bidi="ar-SA"/>
         </w:rPr>
         <w:drawing>
-          <wp:anchor distT="0" distB="0" distL="114300" distR="114300" simplePos="0" relativeHeight="10" behindDoc="0" locked="0" layoutInCell="1" allowOverlap="1">
+          <wp:anchor distT="0" distB="0" distL="114300" distR="114300" simplePos="0" relativeHeight="10" behindDoc="0" locked="0" layoutInCell="1" allowOverlap="1" wp14:anchorId="250FDDD0" wp14:editId="6CBD4243">
             <wp:simplePos x="0" y="0"/>
             <wp:positionH relativeFrom="column">
               <wp:posOffset>870479</wp:posOffset>
@@ -1256,7 +1216,7 @@
                     <pic:cNvPicPr/>
                   </pic:nvPicPr>
                   <pic:blipFill>
-                    <a:blip r:embed="rId10">
+                    <a:blip r:embed="rId9">
                       <a:lum/>
                       <a:alphaModFix/>
                     </a:blip>
@@ -1390,25 +1350,7 @@
           <w:sz w:val="20"/>
           <w:szCs w:val="20"/>
         </w:rPr>
-        <w:t xml:space="preserve">vinculadas con un cargo </w:t>
-      </w:r>
-      <w:proofErr w:type="spellStart"/>
-      <w:r>
-        <w:rPr>
-          <w:rFonts w:ascii="Tahoma" w:hAnsi="Tahoma" w:cs="Tahoma"/>
-          <w:sz w:val="20"/>
-          <w:szCs w:val="20"/>
-        </w:rPr>
-        <w:t>escalafonario</w:t>
-      </w:r>
-      <w:proofErr w:type="spellEnd"/>
-      <w:r>
-        <w:rPr>
-          <w:rFonts w:ascii="Tahoma" w:hAnsi="Tahoma" w:cs="Tahoma"/>
-          <w:sz w:val="20"/>
-          <w:szCs w:val="20"/>
-        </w:rPr>
-        <w:t xml:space="preserve">, deberán ser cargadas con la categoría equivalente y tildar el campo Contratado.   Para el caso de Locaciones de Servicio asociadas a un monto deberán ser cargadas en el </w:t>
+        <w:t xml:space="preserve">vinculadas con un cargo escalafonario, deberán ser cargadas con la categoría equivalente y tildar el campo Contratado.   Para el caso de Locaciones de Servicio asociadas a un monto deberán ser cargadas en el </w:t>
       </w:r>
       <w:r>
         <w:rPr>
@@ -1585,7 +1527,7 @@
           <w:lang w:eastAsia="es-AR" w:bidi="ar-SA"/>
         </w:rPr>
         <w:drawing>
-          <wp:anchor distT="0" distB="0" distL="114300" distR="114300" simplePos="0" relativeHeight="7" behindDoc="0" locked="0" layoutInCell="1" allowOverlap="1">
+          <wp:anchor distT="0" distB="0" distL="114300" distR="114300" simplePos="0" relativeHeight="7" behindDoc="0" locked="0" layoutInCell="1" allowOverlap="1" wp14:anchorId="33A3EC0B" wp14:editId="32A32475">
             <wp:simplePos x="0" y="0"/>
             <wp:positionH relativeFrom="column">
               <wp:posOffset>1860479</wp:posOffset>
@@ -1606,7 +1548,7 @@
                     <pic:cNvPicPr/>
                   </pic:nvPicPr>
                   <pic:blipFill>
-                    <a:blip r:embed="rId11">
+                    <a:blip r:embed="rId10">
                       <a:lum/>
                       <a:alphaModFix/>
                     </a:blip>
@@ -1749,7 +1691,7 @@
           <w:lang w:eastAsia="es-AR" w:bidi="ar-SA"/>
         </w:rPr>
         <w:drawing>
-          <wp:anchor distT="0" distB="0" distL="114300" distR="114300" simplePos="0" relativeHeight="9" behindDoc="0" locked="0" layoutInCell="1" allowOverlap="1">
+          <wp:anchor distT="0" distB="0" distL="114300" distR="114300" simplePos="0" relativeHeight="9" behindDoc="0" locked="0" layoutInCell="1" allowOverlap="1" wp14:anchorId="37BA7AC4" wp14:editId="08047804">
             <wp:simplePos x="0" y="0"/>
             <wp:positionH relativeFrom="column">
               <wp:posOffset>1827000</wp:posOffset>
@@ -1770,7 +1712,7 @@
                     <pic:cNvPicPr/>
                   </pic:nvPicPr>
                   <pic:blipFill>
-                    <a:blip r:embed="rId12">
+                    <a:blip r:embed="rId11">
                       <a:lum/>
                       <a:alphaModFix/>
                     </a:blip>
@@ -2143,7 +2085,7 @@
           <w:lang w:eastAsia="es-AR" w:bidi="ar-SA"/>
         </w:rPr>
         <w:drawing>
-          <wp:anchor distT="0" distB="0" distL="114300" distR="114300" simplePos="0" relativeHeight="6" behindDoc="0" locked="0" layoutInCell="1" allowOverlap="1">
+          <wp:anchor distT="0" distB="0" distL="114300" distR="114300" simplePos="0" relativeHeight="6" behindDoc="0" locked="0" layoutInCell="1" allowOverlap="1" wp14:anchorId="2E7CD785" wp14:editId="0664C749">
             <wp:simplePos x="0" y="0"/>
             <wp:positionH relativeFrom="column">
               <wp:posOffset>1380599</wp:posOffset>
@@ -2164,7 +2106,7 @@
                     <pic:cNvPicPr/>
                   </pic:nvPicPr>
                   <pic:blipFill>
-                    <a:blip r:embed="rId13">
+                    <a:blip r:embed="rId12">
                       <a:lum/>
                       <a:alphaModFix/>
                     </a:blip>
@@ -2623,25 +2565,7 @@
           <w:sz w:val="20"/>
           <w:szCs w:val="20"/>
         </w:rPr>
-        <w:t>Servicios para el funcionamiento de la Universidad destinados a la conservación y  reparación  de  bienes  de  capital.  Comprende</w:t>
-      </w:r>
-      <w:proofErr w:type="gramStart"/>
-      <w:r>
-        <w:rPr>
-          <w:rFonts w:ascii="Tahoma" w:eastAsia="Times New Roman" w:hAnsi="Tahoma" w:cs="Times New Roman"/>
-          <w:sz w:val="20"/>
-          <w:szCs w:val="20"/>
-        </w:rPr>
-        <w:t>:  servicios</w:t>
-      </w:r>
-      <w:proofErr w:type="gramEnd"/>
-      <w:r>
-        <w:rPr>
-          <w:rFonts w:ascii="Tahoma" w:eastAsia="Times New Roman" w:hAnsi="Tahoma" w:cs="Times New Roman"/>
-          <w:sz w:val="20"/>
-          <w:szCs w:val="20"/>
-        </w:rPr>
-        <w:t xml:space="preserve">  básicos,  arrendamientos  de</w:t>
+        <w:t>Servicios para el funcionamiento de la Universidad destinados a la conservación y  reparación  de  bienes  de  capital.  Comprende:  servicios  básicos,  arrendamientos  de</w:t>
       </w:r>
     </w:p>
     <w:p>
@@ -2772,7 +2696,42 @@
           <w:sz w:val="20"/>
           <w:szCs w:val="20"/>
         </w:rPr>
-        <w:t xml:space="preserve">  prestados  a  título  personal que no obligan a pagos con periodicidad mensual. Incluye las prestaciones de servicios a título personal de carácter individual.</w:t>
+        <w:t xml:space="preserve"> </w:t>
+      </w:r>
+      <w:r>
+        <w:rPr>
+          <w:rFonts w:ascii="Tahoma" w:eastAsia="Times New Roman" w:hAnsi="Tahoma" w:cs="Times New Roman"/>
+          <w:sz w:val="20"/>
+          <w:szCs w:val="20"/>
+          <w:highlight w:val="yellow"/>
+        </w:rPr>
+        <w:t>y de servicio de acuerdo a la Res 29/2020 arti</w:t>
+      </w:r>
+      <w:r>
+        <w:rPr>
+          <w:rFonts w:ascii="Tahoma" w:eastAsia="Times New Roman" w:hAnsi="Tahoma" w:cs="Times New Roman"/>
+          <w:sz w:val="20"/>
+          <w:szCs w:val="20"/>
+          <w:highlight w:val="yellow"/>
+        </w:rPr>
+        <w:t>culo</w:t>
+      </w:r>
+      <w:r>
+        <w:rPr>
+          <w:rFonts w:ascii="Tahoma" w:eastAsia="Times New Roman" w:hAnsi="Tahoma" w:cs="Times New Roman"/>
+          <w:sz w:val="20"/>
+          <w:szCs w:val="20"/>
+          <w:highlight w:val="yellow"/>
+        </w:rPr>
+        <w:t xml:space="preserve"> 3</w:t>
+      </w:r>
+      <w:r>
+        <w:rPr>
+          <w:rFonts w:ascii="Tahoma" w:eastAsia="Times New Roman" w:hAnsi="Tahoma" w:cs="Times New Roman"/>
+          <w:sz w:val="20"/>
+          <w:szCs w:val="20"/>
+        </w:rPr>
+        <w:t xml:space="preserve"> prestados  a  título  personal que no obligan a pagos con periodicidad mensual. Incluye las prestaciones de servicios a título personal de carácter individual.</w:t>
       </w:r>
     </w:p>
     <w:p>
@@ -2905,7 +2864,7 @@
           <w:sz w:val="20"/>
           <w:szCs w:val="20"/>
         </w:rPr>
-        <w:t xml:space="preserve">Otros servicios: Gastos  en  servicios  no  personales  no  especificados  en  las  partidas anteriores,  tales como  servicio  de  ceremonial  (recepciones,  homenajes,  agasajos  y similares), protocolares y servicios varios. Se incluye el traslado de terceros con fines protocolares como  así  también  cualquier gasto </w:t>
+        <w:t xml:space="preserve">Otros servicios: Gastos  en  servicios  no  personales  no  especificados  en  las  partidas anteriores,  tales como  servicio  de  ceremonial  (recepciones,  homenajes,  agasajos  y similares), protocolares y </w:t>
       </w:r>
       <w:r>
         <w:rPr>
@@ -2914,7 +2873,7 @@
           <w:szCs w:val="20"/>
         </w:rPr>
         <w:lastRenderedPageBreak/>
-        <w:t>protocolar  necesario.</w:t>
+        <w:t>servicios varios. Se incluye el traslado de terceros con fines protocolares como  así  también  cualquier gasto protocolar  necesario.</w:t>
       </w:r>
     </w:p>
     <w:p>
@@ -3569,7 +3528,7 @@
           <w:lang w:eastAsia="es-AR" w:bidi="ar-SA"/>
         </w:rPr>
         <w:drawing>
-          <wp:anchor distT="0" distB="0" distL="114300" distR="114300" simplePos="0" relativeHeight="8" behindDoc="0" locked="0" layoutInCell="1" allowOverlap="1">
+          <wp:anchor distT="0" distB="0" distL="114300" distR="114300" simplePos="0" relativeHeight="8" behindDoc="0" locked="0" layoutInCell="1" allowOverlap="1" wp14:anchorId="633DF74F" wp14:editId="5B458FF4">
             <wp:simplePos x="0" y="0"/>
             <wp:positionH relativeFrom="column">
               <wp:posOffset>1948319</wp:posOffset>
@@ -3590,7 +3549,7 @@
                     <pic:cNvPicPr/>
                   </pic:nvPicPr>
                   <pic:blipFill>
-                    <a:blip r:embed="rId14">
+                    <a:blip r:embed="rId13">
                       <a:lum/>
                       <a:alphaModFix/>
                     </a:blip>
@@ -3948,7 +3907,7 @@
         <mc:AlternateContent>
           <mc:Choice Requires="wps">
             <w:drawing>
-              <wp:anchor distT="0" distB="0" distL="114300" distR="114300" simplePos="0" relativeHeight="251659264" behindDoc="0" locked="0" layoutInCell="1" allowOverlap="1" wp14:anchorId="43B5F718" wp14:editId="36D533ED">
+              <wp:anchor distT="0" distB="0" distL="114300" distR="114300" simplePos="0" relativeHeight="251659264" behindDoc="0" locked="0" layoutInCell="1" allowOverlap="1" wp14:anchorId="16B05FF5" wp14:editId="075DE517">
                 <wp:simplePos x="0" y="0"/>
                 <wp:positionH relativeFrom="column">
                   <wp:posOffset>5273939</wp:posOffset>
@@ -4016,7 +3975,7 @@
           </mc:Choice>
           <mc:Fallback>
             <w:pict>
-              <v:oval id="11 Elipse" o:spid="_x0000_s1026" style="position:absolute;margin-left:415.25pt;margin-top:104.65pt;width:76.1pt;height:14.25pt;z-index:251659264;visibility:visible;mso-wrap-style:square;mso-width-percent:0;mso-height-percent:0;mso-wrap-distance-left:9pt;mso-wrap-distance-top:0;mso-wrap-distance-right:9pt;mso-wrap-distance-bottom:0;mso-position-horizontal:absolute;mso-position-horizontal-relative:text;mso-position-vertical:absolute;mso-position-vertical-relative:text;mso-width-percent:0;mso-height-percent:0;mso-width-relative:margin;mso-height-relative:margin;v-text-anchor:middle" o:gfxdata="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" filled="f" strokecolor="#c0504d [3205]" strokeweight="2pt"/>
+              <v:oval w14:anchorId="2AAF0BD4" id="11 Elipse" o:spid="_x0000_s1026" style="position:absolute;margin-left:415.25pt;margin-top:104.65pt;width:76.1pt;height:14.25pt;z-index:251659264;visibility:visible;mso-wrap-style:square;mso-width-percent:0;mso-height-percent:0;mso-wrap-distance-left:9pt;mso-wrap-distance-top:0;mso-wrap-distance-right:9pt;mso-wrap-distance-bottom:0;mso-position-horizontal:absolute;mso-position-horizontal-relative:text;mso-position-vertical:absolute;mso-position-vertical-relative:text;mso-width-percent:0;mso-height-percent:0;mso-width-relative:margin;mso-height-relative:margin;v-text-anchor:middle" o:gfxdata="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" filled="f" strokecolor="#c0504d [3205]" strokeweight="2pt"/>
             </w:pict>
           </mc:Fallback>
         </mc:AlternateContent>
@@ -4030,7 +3989,7 @@
           <w:lang w:eastAsia="es-AR" w:bidi="ar-SA"/>
         </w:rPr>
         <w:drawing>
-          <wp:inline distT="0" distB="0" distL="0" distR="0" wp14:anchorId="2C35EDA1" wp14:editId="2BEA0DDC">
+          <wp:inline distT="0" distB="0" distL="0" distR="0" wp14:anchorId="382A67D7" wp14:editId="4DDE7DB1">
             <wp:extent cx="6115050" cy="1504950"/>
             <wp:effectExtent l="0" t="0" r="0" b="0"/>
             <wp:docPr id="9" name="Imagen 9"/>
@@ -4047,7 +4006,7 @@
                     </pic:cNvPicPr>
                   </pic:nvPicPr>
                   <pic:blipFill>
-                    <a:blip r:embed="rId15">
+                    <a:blip r:embed="rId14">
                       <a:extLst>
                         <a:ext uri="{28A0092B-C50C-407E-A947-70E740481C1C}">
                           <a14:useLocalDpi xmlns:a14="http://schemas.microsoft.com/office/drawing/2010/main" val="0"/>
@@ -4127,8 +4086,6 @@
         </w:rPr>
         <w:t xml:space="preserve"> (fuente 12)</w:t>
       </w:r>
-      <w:bookmarkStart w:id="1" w:name="_GoBack"/>
-      <w:bookmarkEnd w:id="1"/>
       <w:r>
         <w:rPr>
           <w:rFonts w:ascii="Tahoma" w:hAnsi="Tahoma"/>
@@ -4159,7 +4116,7 @@
         <mc:AlternateContent>
           <mc:Choice Requires="wps">
             <w:drawing>
-              <wp:anchor distT="0" distB="0" distL="114300" distR="114300" simplePos="0" relativeHeight="251661312" behindDoc="0" locked="0" layoutInCell="1" allowOverlap="1" wp14:anchorId="567DE24B" wp14:editId="365F48D7">
+              <wp:anchor distT="0" distB="0" distL="114300" distR="114300" simplePos="0" relativeHeight="251661312" behindDoc="0" locked="0" layoutInCell="1" allowOverlap="1" wp14:anchorId="6B88E04A" wp14:editId="7D1173C9">
                 <wp:simplePos x="0" y="0"/>
                 <wp:positionH relativeFrom="column">
                   <wp:posOffset>5054600</wp:posOffset>
@@ -4227,7 +4184,7 @@
           </mc:Choice>
           <mc:Fallback>
             <w:pict>
-              <v:oval id="12 Elipse" o:spid="_x0000_s1026" style="position:absolute;margin-left:398pt;margin-top:217.15pt;width:76.05pt;height:14.25pt;z-index:251661312;visibility:visible;mso-wrap-style:square;mso-width-percent:0;mso-height-percent:0;mso-wrap-distance-left:9pt;mso-wrap-distance-top:0;mso-wrap-distance-right:9pt;mso-wrap-distance-bottom:0;mso-position-horizontal:absolute;mso-position-horizontal-relative:text;mso-position-vertical:absolute;mso-position-vertical-relative:text;mso-width-percent:0;mso-height-percent:0;mso-width-relative:margin;mso-height-relative:margin;v-text-anchor:middle" o:gfxdata="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" filled="f" strokecolor="#c0504d [3205]" strokeweight="2pt"/>
+              <v:oval w14:anchorId="64CA661C" id="12 Elipse" o:spid="_x0000_s1026" style="position:absolute;margin-left:398pt;margin-top:217.15pt;width:76.05pt;height:14.25pt;z-index:251661312;visibility:visible;mso-wrap-style:square;mso-width-percent:0;mso-height-percent:0;mso-wrap-distance-left:9pt;mso-wrap-distance-top:0;mso-wrap-distance-right:9pt;mso-wrap-distance-bottom:0;mso-position-horizontal:absolute;mso-position-horizontal-relative:text;mso-position-vertical:absolute;mso-position-vertical-relative:text;mso-width-percent:0;mso-height-percent:0;mso-width-relative:margin;mso-height-relative:margin;v-text-anchor:middle" o:gfxdata="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" filled="f" strokecolor="#c0504d [3205]" strokeweight="2pt"/>
             </w:pict>
           </mc:Fallback>
         </mc:AlternateContent>
@@ -4241,7 +4198,7 @@
           <w:lang w:eastAsia="es-AR" w:bidi="ar-SA"/>
         </w:rPr>
         <w:drawing>
-          <wp:inline distT="0" distB="0" distL="0" distR="0">
+          <wp:inline distT="0" distB="0" distL="0" distR="0" wp14:anchorId="2193DE6E" wp14:editId="40C8F7E7">
             <wp:extent cx="6116320" cy="2941320"/>
             <wp:effectExtent l="0" t="0" r="0" b="0"/>
             <wp:docPr id="10" name="Imagen 10"/>
@@ -4258,7 +4215,7 @@
                     </pic:cNvPicPr>
                   </pic:nvPicPr>
                   <pic:blipFill>
-                    <a:blip r:embed="rId16">
+                    <a:blip r:embed="rId15">
                       <a:extLst>
                         <a:ext uri="{28A0092B-C50C-407E-A947-70E740481C1C}">
                           <a14:useLocalDpi xmlns:a14="http://schemas.microsoft.com/office/drawing/2010/main" val="0"/>
@@ -4291,8 +4248,8 @@
       </w:r>
     </w:p>
     <w:sectPr>
-      <w:headerReference w:type="default" r:id="rId17"/>
-      <w:footerReference w:type="default" r:id="rId18"/>
+      <w:headerReference w:type="default" r:id="rId16"/>
+      <w:footerReference w:type="default" r:id="rId17"/>
       <w:pgSz w:w="11906" w:h="16838"/>
       <w:pgMar w:top="1134" w:right="1134" w:bottom="1134" w:left="1134" w:header="720" w:footer="720" w:gutter="0"/>
       <w:cols w:space="720"/>
@@ -4302,7 +4259,7 @@
 </file>
 
 <file path=word/endnotes.xml><?xml version="1.0" encoding="utf-8"?>
-<w:endnotes xmlns:wpc="http://schemas.microsoft.com/office/word/2010/wordprocessingCanvas" xmlns:mc="http://schemas.openxmlformats.org/markup-compatibility/2006" xmlns:o="urn:schemas-microsoft-com:office:office" xmlns:r="http://schemas.openxmlformats.org/officeDocument/2006/relationships" xmlns:m="http://schemas.openxmlformats.org/officeDocument/2006/math" xmlns:v="urn:schemas-microsoft-com:vml" xmlns:wp14="http://schemas.microsoft.com/office/word/2010/wordprocessingDrawing" xmlns:wp="http://schemas.openxmlformats.org/drawingml/2006/wordprocessingDrawing" xmlns:w10="urn:schemas-microsoft-com:office:word" xmlns:w="http://schemas.openxmlformats.org/wordprocessingml/2006/main" xmlns:w14="http://schemas.microsoft.com/office/word/2010/wordml" xmlns:wpg="http://schemas.microsoft.com/office/word/2010/wordprocessingGroup" xmlns:wpi="http://schemas.microsoft.com/office/word/2010/wordprocessingInk" xmlns:wne="http://schemas.microsoft.com/office/word/2006/wordml" xmlns:wps="http://schemas.microsoft.com/office/word/2010/wordprocessingShape" mc:Ignorable="w14 wp14">
+<w:endnotes xmlns:wpc="http://schemas.microsoft.com/office/word/2010/wordprocessingCanvas" xmlns:cx="http://schemas.microsoft.com/office/drawing/2014/chartex" xmlns:cx1="http://schemas.microsoft.com/office/drawing/2015/9/8/chartex" xmlns:cx2="http://schemas.microsoft.com/office/drawing/2015/10/21/chartex" xmlns:cx3="http://schemas.microsoft.com/office/drawing/2016/5/9/chartex" xmlns:cx4="http://schemas.microsoft.com/office/drawing/2016/5/10/chartex" xmlns:cx5="http://schemas.microsoft.com/office/drawing/2016/5/11/chartex" xmlns:cx6="http://schemas.microsoft.com/office/drawing/2016/5/12/chartex" xmlns:cx7="http://schemas.microsoft.com/office/drawing/2016/5/13/chartex" xmlns:cx8="http://schemas.microsoft.com/office/drawing/2016/5/14/chartex" xmlns:mc="http://schemas.openxmlformats.org/markup-compatibility/2006" xmlns:aink="http://schemas.microsoft.com/office/drawing/2016/ink" xmlns:am3d="http://schemas.microsoft.com/office/drawing/2017/model3d" xmlns:o="urn:schemas-microsoft-com:office:office" xmlns:r="http://schemas.openxmlformats.org/officeDocument/2006/relationships" xmlns:m="http://schemas.openxmlformats.org/officeDocument/2006/math" xmlns:v="urn:schemas-microsoft-com:vml" xmlns:wp14="http://schemas.microsoft.com/office/word/2010/wordprocessingDrawing" xmlns:wp="http://schemas.openxmlformats.org/drawingml/2006/wordprocessingDrawing" xmlns:w10="urn:schemas-microsoft-com:office:word" xmlns:w="http://schemas.openxmlformats.org/wordprocessingml/2006/main" xmlns:w14="http://schemas.microsoft.com/office/word/2010/wordml" xmlns:w15="http://schemas.microsoft.com/office/word/2012/wordml" xmlns:w16cex="http://schemas.microsoft.com/office/word/2018/wordml/cex" xmlns:w16cid="http://schemas.microsoft.com/office/word/2016/wordml/cid" xmlns:w16="http://schemas.microsoft.com/office/word/2018/wordml" xmlns:w16sdtdh="http://schemas.microsoft.com/office/word/2020/wordml/sdtdatahash" xmlns:w16se="http://schemas.microsoft.com/office/word/2015/wordml/symex" xmlns:wpg="http://schemas.microsoft.com/office/word/2010/wordprocessingGroup" xmlns:wpi="http://schemas.microsoft.com/office/word/2010/wordprocessingInk" xmlns:wne="http://schemas.microsoft.com/office/word/2006/wordml" xmlns:wps="http://schemas.microsoft.com/office/word/2010/wordprocessingShape" mc:Ignorable="w14 w15 w16se w16cid w16 w16cex w16sdtdh wp14">
   <w:endnote w:type="separator" w:id="-1">
     <w:p>
       <w:r>
@@ -4321,7 +4278,7 @@
 </file>
 
 <file path=word/footer1.xml><?xml version="1.0" encoding="utf-8"?>
-<w:ftr xmlns:wpc="http://schemas.microsoft.com/office/word/2010/wordprocessingCanvas" xmlns:mc="http://schemas.openxmlformats.org/markup-compatibility/2006" xmlns:o="urn:schemas-microsoft-com:office:office" xmlns:r="http://schemas.openxmlformats.org/officeDocument/2006/relationships" xmlns:m="http://schemas.openxmlformats.org/officeDocument/2006/math" xmlns:v="urn:schemas-microsoft-com:vml" xmlns:wp14="http://schemas.microsoft.com/office/word/2010/wordprocessingDrawing" xmlns:wp="http://schemas.openxmlformats.org/drawingml/2006/wordprocessingDrawing" xmlns:w10="urn:schemas-microsoft-com:office:word" xmlns:w="http://schemas.openxmlformats.org/wordprocessingml/2006/main" xmlns:w14="http://schemas.microsoft.com/office/word/2010/wordml" xmlns:wpg="http://schemas.microsoft.com/office/word/2010/wordprocessingGroup" xmlns:wpi="http://schemas.microsoft.com/office/word/2010/wordprocessingInk" xmlns:wne="http://schemas.microsoft.com/office/word/2006/wordml" xmlns:wps="http://schemas.microsoft.com/office/word/2010/wordprocessingShape" mc:Ignorable="w14 wp14">
+<w:ftr xmlns:wpc="http://schemas.microsoft.com/office/word/2010/wordprocessingCanvas" xmlns:cx="http://schemas.microsoft.com/office/drawing/2014/chartex" xmlns:cx1="http://schemas.microsoft.com/office/drawing/2015/9/8/chartex" xmlns:cx2="http://schemas.microsoft.com/office/drawing/2015/10/21/chartex" xmlns:cx3="http://schemas.microsoft.com/office/drawing/2016/5/9/chartex" xmlns:cx4="http://schemas.microsoft.com/office/drawing/2016/5/10/chartex" xmlns:cx5="http://schemas.microsoft.com/office/drawing/2016/5/11/chartex" xmlns:cx6="http://schemas.microsoft.com/office/drawing/2016/5/12/chartex" xmlns:cx7="http://schemas.microsoft.com/office/drawing/2016/5/13/chartex" xmlns:cx8="http://schemas.microsoft.com/office/drawing/2016/5/14/chartex" xmlns:mc="http://schemas.openxmlformats.org/markup-compatibility/2006" xmlns:aink="http://schemas.microsoft.com/office/drawing/2016/ink" xmlns:am3d="http://schemas.microsoft.com/office/drawing/2017/model3d" xmlns:o="urn:schemas-microsoft-com:office:office" xmlns:r="http://schemas.openxmlformats.org/officeDocument/2006/relationships" xmlns:m="http://schemas.openxmlformats.org/officeDocument/2006/math" xmlns:v="urn:schemas-microsoft-com:vml" xmlns:wp14="http://schemas.microsoft.com/office/word/2010/wordprocessingDrawing" xmlns:wp="http://schemas.openxmlformats.org/drawingml/2006/wordprocessingDrawing" xmlns:w10="urn:schemas-microsoft-com:office:word" xmlns:w="http://schemas.openxmlformats.org/wordprocessingml/2006/main" xmlns:w14="http://schemas.microsoft.com/office/word/2010/wordml" xmlns:w15="http://schemas.microsoft.com/office/word/2012/wordml" xmlns:w16cex="http://schemas.microsoft.com/office/word/2018/wordml/cex" xmlns:w16cid="http://schemas.microsoft.com/office/word/2016/wordml/cid" xmlns:w16="http://schemas.microsoft.com/office/word/2018/wordml" xmlns:w16sdtdh="http://schemas.microsoft.com/office/word/2020/wordml/sdtdatahash" xmlns:w16se="http://schemas.microsoft.com/office/word/2015/wordml/symex" xmlns:wpg="http://schemas.microsoft.com/office/word/2010/wordprocessingGroup" xmlns:wpi="http://schemas.microsoft.com/office/word/2010/wordprocessingInk" xmlns:wne="http://schemas.microsoft.com/office/word/2006/wordml" xmlns:wps="http://schemas.microsoft.com/office/word/2010/wordprocessingShape" mc:Ignorable="w14 w15 w16se w16cid w16 w16cex w16sdtdh wp14">
   <w:p>
     <w:pPr>
       <w:pStyle w:val="Standard"/>
@@ -4341,7 +4298,7 @@
         <w:lang w:eastAsia="es-AR" w:bidi="ar-SA"/>
       </w:rPr>
       <w:drawing>
-        <wp:anchor distT="0" distB="0" distL="114300" distR="114300" simplePos="0" relativeHeight="251661312" behindDoc="0" locked="0" layoutInCell="1" allowOverlap="1">
+        <wp:anchor distT="0" distB="0" distL="114300" distR="114300" simplePos="0" relativeHeight="251661312" behindDoc="0" locked="0" layoutInCell="1" allowOverlap="1" wp14:anchorId="58542D4A" wp14:editId="305A551D">
           <wp:simplePos x="0" y="0"/>
           <wp:positionH relativeFrom="column">
             <wp:posOffset>2552760</wp:posOffset>
@@ -4485,7 +4442,7 @@
 </file>
 
 <file path=word/footnotes.xml><?xml version="1.0" encoding="utf-8"?>
-<w:footnotes xmlns:wpc="http://schemas.microsoft.com/office/word/2010/wordprocessingCanvas" xmlns:mc="http://schemas.openxmlformats.org/markup-compatibility/2006" xmlns:o="urn:schemas-microsoft-com:office:office" xmlns:r="http://schemas.openxmlformats.org/officeDocument/2006/relationships" xmlns:m="http://schemas.openxmlformats.org/officeDocument/2006/math" xmlns:v="urn:schemas-microsoft-com:vml" xmlns:wp14="http://schemas.microsoft.com/office/word/2010/wordprocessingDrawing" xmlns:wp="http://schemas.openxmlformats.org/drawingml/2006/wordprocessingDrawing" xmlns:w10="urn:schemas-microsoft-com:office:word" xmlns:w="http://schemas.openxmlformats.org/wordprocessingml/2006/main" xmlns:w14="http://schemas.microsoft.com/office/word/2010/wordml" xmlns:wpg="http://schemas.microsoft.com/office/word/2010/wordprocessingGroup" xmlns:wpi="http://schemas.microsoft.com/office/word/2010/wordprocessingInk" xmlns:wne="http://schemas.microsoft.com/office/word/2006/wordml" xmlns:wps="http://schemas.microsoft.com/office/word/2010/wordprocessingShape" mc:Ignorable="w14 wp14">
+<w:footnotes xmlns:wpc="http://schemas.microsoft.com/office/word/2010/wordprocessingCanvas" xmlns:cx="http://schemas.microsoft.com/office/drawing/2014/chartex" xmlns:cx1="http://schemas.microsoft.com/office/drawing/2015/9/8/chartex" xmlns:cx2="http://schemas.microsoft.com/office/drawing/2015/10/21/chartex" xmlns:cx3="http://schemas.microsoft.com/office/drawing/2016/5/9/chartex" xmlns:cx4="http://schemas.microsoft.com/office/drawing/2016/5/10/chartex" xmlns:cx5="http://schemas.microsoft.com/office/drawing/2016/5/11/chartex" xmlns:cx6="http://schemas.microsoft.com/office/drawing/2016/5/12/chartex" xmlns:cx7="http://schemas.microsoft.com/office/drawing/2016/5/13/chartex" xmlns:cx8="http://schemas.microsoft.com/office/drawing/2016/5/14/chartex" xmlns:mc="http://schemas.openxmlformats.org/markup-compatibility/2006" xmlns:aink="http://schemas.microsoft.com/office/drawing/2016/ink" xmlns:am3d="http://schemas.microsoft.com/office/drawing/2017/model3d" xmlns:o="urn:schemas-microsoft-com:office:office" xmlns:r="http://schemas.openxmlformats.org/officeDocument/2006/relationships" xmlns:m="http://schemas.openxmlformats.org/officeDocument/2006/math" xmlns:v="urn:schemas-microsoft-com:vml" xmlns:wp14="http://schemas.microsoft.com/office/word/2010/wordprocessingDrawing" xmlns:wp="http://schemas.openxmlformats.org/drawingml/2006/wordprocessingDrawing" xmlns:w10="urn:schemas-microsoft-com:office:word" xmlns:w="http://schemas.openxmlformats.org/wordprocessingml/2006/main" xmlns:w14="http://schemas.microsoft.com/office/word/2010/wordml" xmlns:w15="http://schemas.microsoft.com/office/word/2012/wordml" xmlns:w16cex="http://schemas.microsoft.com/office/word/2018/wordml/cex" xmlns:w16cid="http://schemas.microsoft.com/office/word/2016/wordml/cid" xmlns:w16="http://schemas.microsoft.com/office/word/2018/wordml" xmlns:w16sdtdh="http://schemas.microsoft.com/office/word/2020/wordml/sdtdatahash" xmlns:w16se="http://schemas.microsoft.com/office/word/2015/wordml/symex" xmlns:wpg="http://schemas.microsoft.com/office/word/2010/wordprocessingGroup" xmlns:wpi="http://schemas.microsoft.com/office/word/2010/wordprocessingInk" xmlns:wne="http://schemas.microsoft.com/office/word/2006/wordml" xmlns:wps="http://schemas.microsoft.com/office/word/2010/wordprocessingShape" mc:Ignorable="w14 w15 w16se w16cid w16 w16cex w16sdtdh wp14">
   <w:footnote w:type="separator" w:id="-1">
     <w:p>
       <w:r>
@@ -4507,7 +4464,7 @@
 </file>
 
 <file path=word/header1.xml><?xml version="1.0" encoding="utf-8"?>
-<w:hdr xmlns:wpc="http://schemas.microsoft.com/office/word/2010/wordprocessingCanvas" xmlns:mc="http://schemas.openxmlformats.org/markup-compatibility/2006" xmlns:o="urn:schemas-microsoft-com:office:office" xmlns:r="http://schemas.openxmlformats.org/officeDocument/2006/relationships" xmlns:m="http://schemas.openxmlformats.org/officeDocument/2006/math" xmlns:v="urn:schemas-microsoft-com:vml" xmlns:wp14="http://schemas.microsoft.com/office/word/2010/wordprocessingDrawing" xmlns:wp="http://schemas.openxmlformats.org/drawingml/2006/wordprocessingDrawing" xmlns:w10="urn:schemas-microsoft-com:office:word" xmlns:w="http://schemas.openxmlformats.org/wordprocessingml/2006/main" xmlns:w14="http://schemas.microsoft.com/office/word/2010/wordml" xmlns:wpg="http://schemas.microsoft.com/office/word/2010/wordprocessingGroup" xmlns:wpi="http://schemas.microsoft.com/office/word/2010/wordprocessingInk" xmlns:wne="http://schemas.microsoft.com/office/word/2006/wordml" xmlns:wps="http://schemas.microsoft.com/office/word/2010/wordprocessingShape" mc:Ignorable="w14 wp14">
+<w:hdr xmlns:wpc="http://schemas.microsoft.com/office/word/2010/wordprocessingCanvas" xmlns:cx="http://schemas.microsoft.com/office/drawing/2014/chartex" xmlns:cx1="http://schemas.microsoft.com/office/drawing/2015/9/8/chartex" xmlns:cx2="http://schemas.microsoft.com/office/drawing/2015/10/21/chartex" xmlns:cx3="http://schemas.microsoft.com/office/drawing/2016/5/9/chartex" xmlns:cx4="http://schemas.microsoft.com/office/drawing/2016/5/10/chartex" xmlns:cx5="http://schemas.microsoft.com/office/drawing/2016/5/11/chartex" xmlns:cx6="http://schemas.microsoft.com/office/drawing/2016/5/12/chartex" xmlns:cx7="http://schemas.microsoft.com/office/drawing/2016/5/13/chartex" xmlns:cx8="http://schemas.microsoft.com/office/drawing/2016/5/14/chartex" xmlns:mc="http://schemas.openxmlformats.org/markup-compatibility/2006" xmlns:aink="http://schemas.microsoft.com/office/drawing/2016/ink" xmlns:am3d="http://schemas.microsoft.com/office/drawing/2017/model3d" xmlns:o="urn:schemas-microsoft-com:office:office" xmlns:r="http://schemas.openxmlformats.org/officeDocument/2006/relationships" xmlns:m="http://schemas.openxmlformats.org/officeDocument/2006/math" xmlns:v="urn:schemas-microsoft-com:vml" xmlns:wp14="http://schemas.microsoft.com/office/word/2010/wordprocessingDrawing" xmlns:wp="http://schemas.openxmlformats.org/drawingml/2006/wordprocessingDrawing" xmlns:w10="urn:schemas-microsoft-com:office:word" xmlns:w="http://schemas.openxmlformats.org/wordprocessingml/2006/main" xmlns:w14="http://schemas.microsoft.com/office/word/2010/wordml" xmlns:w15="http://schemas.microsoft.com/office/word/2012/wordml" xmlns:w16cex="http://schemas.microsoft.com/office/word/2018/wordml/cex" xmlns:w16cid="http://schemas.microsoft.com/office/word/2016/wordml/cid" xmlns:w16="http://schemas.microsoft.com/office/word/2018/wordml" xmlns:w16sdtdh="http://schemas.microsoft.com/office/word/2020/wordml/sdtdatahash" xmlns:w16se="http://schemas.microsoft.com/office/word/2015/wordml/symex" xmlns:wpg="http://schemas.microsoft.com/office/word/2010/wordprocessingGroup" xmlns:wpi="http://schemas.microsoft.com/office/word/2010/wordprocessingInk" xmlns:wne="http://schemas.microsoft.com/office/word/2006/wordml" xmlns:wps="http://schemas.microsoft.com/office/word/2010/wordprocessingShape" mc:Ignorable="w14 w15 w16se w16cid w16 w16cex w16sdtdh wp14">
   <w:p>
     <w:pPr>
       <w:pStyle w:val="Textbody"/>
@@ -4527,7 +4484,7 @@
         <w:lang w:eastAsia="es-AR" w:bidi="ar-SA"/>
       </w:rPr>
       <w:drawing>
-        <wp:anchor distT="0" distB="0" distL="114300" distR="114300" simplePos="0" relativeHeight="251659264" behindDoc="0" locked="0" layoutInCell="1" allowOverlap="1">
+        <wp:anchor distT="0" distB="0" distL="114300" distR="114300" simplePos="0" relativeHeight="251659264" behindDoc="0" locked="0" layoutInCell="1" allowOverlap="1" wp14:anchorId="159413F9" wp14:editId="6CCEE5D6">
           <wp:simplePos x="0" y="0"/>
           <wp:positionH relativeFrom="column">
             <wp:posOffset>-65880</wp:posOffset>
@@ -4595,8 +4552,8 @@
 </file>
 
 <file path=word/numbering.xml><?xml version="1.0" encoding="utf-8"?>
-<w:numbering xmlns:wpc="http://schemas.microsoft.com/office/word/2010/wordprocessingCanvas" xmlns:mc="http://schemas.openxmlformats.org/markup-compatibility/2006" xmlns:o="urn:schemas-microsoft-com:office:office" xmlns:r="http://schemas.openxmlformats.org/officeDocument/2006/relationships" xmlns:m="http://schemas.openxmlformats.org/officeDocument/2006/math" xmlns:v="urn:schemas-microsoft-com:vml" xmlns:wp14="http://schemas.microsoft.com/office/word/2010/wordprocessingDrawing" xmlns:wp="http://schemas.openxmlformats.org/drawingml/2006/wordprocessingDrawing" xmlns:w10="urn:schemas-microsoft-com:office:word" xmlns:w="http://schemas.openxmlformats.org/wordprocessingml/2006/main" xmlns:w14="http://schemas.microsoft.com/office/word/2010/wordml" xmlns:wpg="http://schemas.microsoft.com/office/word/2010/wordprocessingGroup" xmlns:wpi="http://schemas.microsoft.com/office/word/2010/wordprocessingInk" xmlns:wne="http://schemas.microsoft.com/office/word/2006/wordml" xmlns:wps="http://schemas.microsoft.com/office/word/2010/wordprocessingShape" mc:Ignorable="w14 wp14">
-  <w:abstractNum w:abstractNumId="0">
+<w:numbering xmlns:wpc="http://schemas.microsoft.com/office/word/2010/wordprocessingCanvas" xmlns:cx="http://schemas.microsoft.com/office/drawing/2014/chartex" xmlns:cx1="http://schemas.microsoft.com/office/drawing/2015/9/8/chartex" xmlns:cx2="http://schemas.microsoft.com/office/drawing/2015/10/21/chartex" xmlns:cx3="http://schemas.microsoft.com/office/drawing/2016/5/9/chartex" xmlns:cx4="http://schemas.microsoft.com/office/drawing/2016/5/10/chartex" xmlns:cx5="http://schemas.microsoft.com/office/drawing/2016/5/11/chartex" xmlns:cx6="http://schemas.microsoft.com/office/drawing/2016/5/12/chartex" xmlns:cx7="http://schemas.microsoft.com/office/drawing/2016/5/13/chartex" xmlns:cx8="http://schemas.microsoft.com/office/drawing/2016/5/14/chartex" xmlns:mc="http://schemas.openxmlformats.org/markup-compatibility/2006" xmlns:aink="http://schemas.microsoft.com/office/drawing/2016/ink" xmlns:am3d="http://schemas.microsoft.com/office/drawing/2017/model3d" xmlns:o="urn:schemas-microsoft-com:office:office" xmlns:r="http://schemas.openxmlformats.org/officeDocument/2006/relationships" xmlns:m="http://schemas.openxmlformats.org/officeDocument/2006/math" xmlns:v="urn:schemas-microsoft-com:vml" xmlns:wp14="http://schemas.microsoft.com/office/word/2010/wordprocessingDrawing" xmlns:wp="http://schemas.openxmlformats.org/drawingml/2006/wordprocessingDrawing" xmlns:w10="urn:schemas-microsoft-com:office:word" xmlns:w="http://schemas.openxmlformats.org/wordprocessingml/2006/main" xmlns:w14="http://schemas.microsoft.com/office/word/2010/wordml" xmlns:w15="http://schemas.microsoft.com/office/word/2012/wordml" xmlns:w16cex="http://schemas.microsoft.com/office/word/2018/wordml/cex" xmlns:w16cid="http://schemas.microsoft.com/office/word/2016/wordml/cid" xmlns:w16="http://schemas.microsoft.com/office/word/2018/wordml" xmlns:w16sdtdh="http://schemas.microsoft.com/office/word/2020/wordml/sdtdatahash" xmlns:w16se="http://schemas.microsoft.com/office/word/2015/wordml/symex" xmlns:wpg="http://schemas.microsoft.com/office/word/2010/wordprocessingGroup" xmlns:wpi="http://schemas.microsoft.com/office/word/2010/wordprocessingInk" xmlns:wne="http://schemas.microsoft.com/office/word/2006/wordml" xmlns:wps="http://schemas.microsoft.com/office/word/2010/wordprocessingShape" mc:Ignorable="w14 w15 w16se w16cid w16 w16cex w16sdtdh wp14">
+  <w:abstractNum w:abstractNumId="0" w15:restartNumberingAfterBreak="0">
     <w:nsid w:val="0A6B4CD2"/>
     <w:multiLevelType w:val="multilevel"/>
     <w:tmpl w:val="B0A65F7C"/>
@@ -4674,7 +4631,7 @@
       </w:rPr>
     </w:lvl>
   </w:abstractNum>
-  <w:abstractNum w:abstractNumId="1">
+  <w:abstractNum w:abstractNumId="1" w15:restartNumberingAfterBreak="0">
     <w:nsid w:val="3DBF0B7D"/>
     <w:multiLevelType w:val="multilevel"/>
     <w:tmpl w:val="F85443DC"/>
@@ -4752,7 +4709,7 @@
       </w:rPr>
     </w:lvl>
   </w:abstractNum>
-  <w:abstractNum w:abstractNumId="2">
+  <w:abstractNum w:abstractNumId="2" w15:restartNumberingAfterBreak="0">
     <w:nsid w:val="638E0B38"/>
     <w:multiLevelType w:val="multilevel"/>
     <w:tmpl w:val="234EEEF8"/>
@@ -4839,7 +4796,7 @@
       </w:rPr>
     </w:lvl>
   </w:abstractNum>
-  <w:abstractNum w:abstractNumId="3">
+  <w:abstractNum w:abstractNumId="3" w15:restartNumberingAfterBreak="0">
     <w:nsid w:val="6653450B"/>
     <w:multiLevelType w:val="multilevel"/>
     <w:tmpl w:val="EE26A8D0"/>
@@ -4954,7 +4911,7 @@
 </file>
 
 <file path=word/styles.xml><?xml version="1.0" encoding="utf-8"?>
-<w:styles xmlns:mc="http://schemas.openxmlformats.org/markup-compatibility/2006" xmlns:r="http://schemas.openxmlformats.org/officeDocument/2006/relationships" xmlns:w="http://schemas.openxmlformats.org/wordprocessingml/2006/main" xmlns:w14="http://schemas.microsoft.com/office/word/2010/wordml" mc:Ignorable="w14">
+<w:styles xmlns:mc="http://schemas.openxmlformats.org/markup-compatibility/2006" xmlns:r="http://schemas.openxmlformats.org/officeDocument/2006/relationships" xmlns:w="http://schemas.openxmlformats.org/wordprocessingml/2006/main" xmlns:w14="http://schemas.microsoft.com/office/word/2010/wordml" xmlns:w15="http://schemas.microsoft.com/office/word/2012/wordml" xmlns:w16cex="http://schemas.microsoft.com/office/word/2018/wordml/cex" xmlns:w16cid="http://schemas.microsoft.com/office/word/2016/wordml/cid" xmlns:w16="http://schemas.microsoft.com/office/word/2018/wordml" xmlns:w16sdtdh="http://schemas.microsoft.com/office/word/2020/wordml/sdtdatahash" xmlns:w16se="http://schemas.microsoft.com/office/word/2015/wordml/symex" mc:Ignorable="w14 w15 w16se w16cid w16 w16cex w16sdtdh">
   <w:docDefaults>
     <w:rPrDefault>
       <w:rPr>
@@ -4974,144 +4931,383 @@
       </w:pPr>
     </w:pPrDefault>
   </w:docDefaults>
-  <w:latentStyles w:defLockedState="0" w:defUIPriority="99" w:defSemiHidden="1" w:defUnhideWhenUsed="1" w:defQFormat="0" w:count="267">
-    <w:lsdException w:name="Normal" w:semiHidden="0" w:uiPriority="0" w:unhideWhenUsed="0" w:qFormat="1"/>
-    <w:lsdException w:name="heading 1" w:semiHidden="0" w:uiPriority="9" w:unhideWhenUsed="0" w:qFormat="1"/>
-    <w:lsdException w:name="heading 2" w:uiPriority="9" w:qFormat="1"/>
-    <w:lsdException w:name="heading 3" w:uiPriority="9" w:qFormat="1"/>
-    <w:lsdException w:name="heading 4" w:uiPriority="9" w:qFormat="1"/>
-    <w:lsdException w:name="heading 5" w:uiPriority="9" w:qFormat="1"/>
-    <w:lsdException w:name="heading 6" w:uiPriority="9" w:qFormat="1"/>
-    <w:lsdException w:name="heading 7" w:uiPriority="9" w:qFormat="1"/>
-    <w:lsdException w:name="heading 8" w:uiPriority="9" w:qFormat="1"/>
-    <w:lsdException w:name="heading 9" w:uiPriority="9" w:qFormat="1"/>
-    <w:lsdException w:name="toc 1" w:uiPriority="39"/>
-    <w:lsdException w:name="toc 2" w:uiPriority="39"/>
-    <w:lsdException w:name="toc 3" w:uiPriority="39"/>
-    <w:lsdException w:name="toc 4" w:uiPriority="39"/>
-    <w:lsdException w:name="toc 5" w:uiPriority="39"/>
-    <w:lsdException w:name="toc 6" w:uiPriority="39"/>
-    <w:lsdException w:name="toc 7" w:uiPriority="39"/>
-    <w:lsdException w:name="toc 8" w:uiPriority="39"/>
-    <w:lsdException w:name="toc 9" w:uiPriority="39"/>
-    <w:lsdException w:name="caption" w:uiPriority="35" w:qFormat="1"/>
-    <w:lsdException w:name="Title" w:semiHidden="0" w:uiPriority="10" w:unhideWhenUsed="0" w:qFormat="1"/>
-    <w:lsdException w:name="Default Paragraph Font" w:uiPriority="1"/>
-    <w:lsdException w:name="Subtitle" w:semiHidden="0" w:uiPriority="11" w:unhideWhenUsed="0" w:qFormat="1"/>
-    <w:lsdException w:name="Strong" w:semiHidden="0" w:uiPriority="22" w:unhideWhenUsed="0" w:qFormat="1"/>
-    <w:lsdException w:name="Emphasis" w:semiHidden="0" w:uiPriority="20" w:unhideWhenUsed="0" w:qFormat="1"/>
-    <w:lsdException w:name="Table Grid" w:semiHidden="0" w:uiPriority="59" w:unhideWhenUsed="0"/>
-    <w:lsdException w:name="Placeholder Text" w:unhideWhenUsed="0"/>
-    <w:lsdException w:name="No Spacing" w:semiHidden="0" w:uiPriority="1" w:unhideWhenUsed="0" w:qFormat="1"/>
-    <w:lsdException w:name="Light Shading" w:semiHidden="0" w:uiPriority="60" w:unhideWhenUsed="0"/>
-    <w:lsdException w:name="Light List" w:semiHidden="0" w:uiPriority="61" w:unhideWhenUsed="0"/>
-    <w:lsdException w:name="Light Grid" w:semiHidden="0" w:uiPriority="62" w:unhideWhenUsed="0"/>
-    <w:lsdException w:name="Medium Shading 1" w:semiHidden="0" w:uiPriority="63" w:unhideWhenUsed="0"/>
-    <w:lsdException w:name="Medium Shading 2" w:semiHidden="0" w:uiPriority="64" w:unhideWhenUsed="0"/>
-    <w:lsdException w:name="Medium List 1" w:semiHidden="0" w:uiPriority="65" w:unhideWhenUsed="0"/>
-    <w:lsdException w:name="Medium List 2" w:semiHidden="0" w:uiPriority="66" w:unhideWhenUsed="0"/>
-    <w:lsdException w:name="Medium Grid 1" w:semiHidden="0" w:uiPriority="67" w:unhideWhenUsed="0"/>
-    <w:lsdException w:name="Medium Grid 2" w:semiHidden="0" w:uiPriority="68" w:unhideWhenUsed="0"/>
-    <w:lsdException w:name="Medium Grid 3" w:semiHidden="0" w:uiPriority="69" w:unhideWhenUsed="0"/>
-    <w:lsdException w:name="Dark List" w:semiHidden="0" w:uiPriority="70" w:unhideWhenUsed="0"/>
-    <w:lsdException w:name="Colorful Shading" w:semiHidden="0" w:uiPriority="71" w:unhideWhenUsed="0"/>
-    <w:lsdException w:name="Colorful List" w:semiHidden="0" w:uiPriority="72" w:unhideWhenUsed="0"/>
-    <w:lsdException w:name="Colorful Grid" w:semiHidden="0" w:uiPriority="73" w:unhideWhenUsed="0"/>
-    <w:lsdException w:name="Light Shading Accent 1" w:semiHidden="0" w:uiPriority="60" w:unhideWhenUsed="0"/>
-    <w:lsdException w:name="Light List Accent 1" w:semiHidden="0" w:uiPriority="61" w:unhideWhenUsed="0"/>
-    <w:lsdException w:name="Light Grid Accent 1" w:semiHidden="0" w:uiPriority="62" w:unhideWhenUsed="0"/>
-    <w:lsdException w:name="Medium Shading 1 Accent 1" w:semiHidden="0" w:uiPriority="63" w:unhideWhenUsed="0"/>
-    <w:lsdException w:name="Medium Shading 2 Accent 1" w:semiHidden="0" w:uiPriority="64" w:unhideWhenUsed="0"/>
-    <w:lsdException w:name="Medium List 1 Accent 1" w:semiHidden="0" w:uiPriority="65" w:unhideWhenUsed="0"/>
-    <w:lsdException w:name="Revision" w:unhideWhenUsed="0"/>
-    <w:lsdException w:name="List Paragraph" w:semiHidden="0" w:uiPriority="34" w:unhideWhenUsed="0" w:qFormat="1"/>
-    <w:lsdException w:name="Quote" w:semiHidden="0" w:uiPriority="29" w:unhideWhenUsed="0" w:qFormat="1"/>
-    <w:lsdException w:name="Intense Quote" w:semiHidden="0" w:uiPriority="30" w:unhideWhenUsed="0" w:qFormat="1"/>
-    <w:lsdException w:name="Medium List 2 Accent 1" w:semiHidden="0" w:uiPriority="66" w:unhideWhenUsed="0"/>
-    <w:lsdException w:name="Medium Grid 1 Accent 1" w:semiHidden="0" w:uiPriority="67" w:unhideWhenUsed="0"/>
-    <w:lsdException w:name="Medium Grid 2 Accent 1" w:semiHidden="0" w:uiPriority="68" w:unhideWhenUsed="0"/>
-    <w:lsdException w:name="Medium Grid 3 Accent 1" w:semiHidden="0" w:uiPriority="69" w:unhideWhenUsed="0"/>
-    <w:lsdException w:name="Dark List Accent 1" w:semiHidden="0" w:uiPriority="70" w:unhideWhenUsed="0"/>
-    <w:lsdException w:name="Colorful Shading Accent 1" w:semiHidden="0" w:uiPriority="71" w:unhideWhenUsed="0"/>
-    <w:lsdException w:name="Colorful List Accent 1" w:semiHidden="0" w:uiPriority="72" w:unhideWhenUsed="0"/>
-    <w:lsdException w:name="Colorful Grid Accent 1" w:semiHidden="0" w:uiPriority="73" w:unhideWhenUsed="0"/>
-    <w:lsdException w:name="Light Shading Accent 2" w:semiHidden="0" w:uiPriority="60" w:unhideWhenUsed="0"/>
-    <w:lsdException w:name="Light List Accent 2" w:semiHidden="0" w:uiPriority="61" w:unhideWhenUsed="0"/>
-    <w:lsdException w:name="Light Grid Accent 2" w:semiHidden="0" w:uiPriority="62" w:unhideWhenUsed="0"/>
-    <w:lsdException w:name="Medium Shading 1 Accent 2" w:semiHidden="0" w:uiPriority="63" w:unhideWhenUsed="0"/>
-    <w:lsdException w:name="Medium Shading 2 Accent 2" w:semiHidden="0" w:uiPriority="64" w:unhideWhenUsed="0"/>
-    <w:lsdException w:name="Medium List 1 Accent 2" w:semiHidden="0" w:uiPriority="65" w:unhideWhenUsed="0"/>
-    <w:lsdException w:name="Medium List 2 Accent 2" w:semiHidden="0" w:uiPriority="66" w:unhideWhenUsed="0"/>
-    <w:lsdException w:name="Medium Grid 1 Accent 2" w:semiHidden="0" w:uiPriority="67" w:unhideWhenUsed="0"/>
-    <w:lsdException w:name="Medium Grid 2 Accent 2" w:semiHidden="0" w:uiPriority="68" w:unhideWhenUsed="0"/>
-    <w:lsdException w:name="Medium Grid 3 Accent 2" w:semiHidden="0" w:uiPriority="69" w:unhideWhenUsed="0"/>
-    <w:lsdException w:name="Dark List Accent 2" w:semiHidden="0" w:uiPriority="70" w:unhideWhenUsed="0"/>
-    <w:lsdException w:name="Colorful Shading Accent 2" w:semiHidden="0" w:uiPriority="71" w:unhideWhenUsed="0"/>
-    <w:lsdException w:name="Colorful List Accent 2" w:semiHidden="0" w:uiPriority="72" w:unhideWhenUsed="0"/>
-    <w:lsdException w:name="Colorful Grid Accent 2" w:semiHidden="0" w:uiPriority="73" w:unhideWhenUsed="0"/>
-    <w:lsdException w:name="Light Shading Accent 3" w:semiHidden="0" w:uiPriority="60" w:unhideWhenUsed="0"/>
-    <w:lsdException w:name="Light List Accent 3" w:semiHidden="0" w:uiPriority="61" w:unhideWhenUsed="0"/>
-    <w:lsdException w:name="Light Grid Accent 3" w:semiHidden="0" w:uiPriority="62" w:unhideWhenUsed="0"/>
-    <w:lsdException w:name="Medium Shading 1 Accent 3" w:semiHidden="0" w:uiPriority="63" w:unhideWhenUsed="0"/>
-    <w:lsdException w:name="Medium Shading 2 Accent 3" w:semiHidden="0" w:uiPriority="64" w:unhideWhenUsed="0"/>
-    <w:lsdException w:name="Medium List 1 Accent 3" w:semiHidden="0" w:uiPriority="65" w:unhideWhenUsed="0"/>
-    <w:lsdException w:name="Medium List 2 Accent 3" w:semiHidden="0" w:uiPriority="66" w:unhideWhenUsed="0"/>
-    <w:lsdException w:name="Medium Grid 1 Accent 3" w:semiHidden="0" w:uiPriority="67" w:unhideWhenUsed="0"/>
-    <w:lsdException w:name="Medium Grid 2 Accent 3" w:semiHidden="0" w:uiPriority="68" w:unhideWhenUsed="0"/>
-    <w:lsdException w:name="Medium Grid 3 Accent 3" w:semiHidden="0" w:uiPriority="69" w:unhideWhenUsed="0"/>
-    <w:lsdException w:name="Dark List Accent 3" w:semiHidden="0" w:uiPriority="70" w:unhideWhenUsed="0"/>
-    <w:lsdException w:name="Colorful Shading Accent 3" w:semiHidden="0" w:uiPriority="71" w:unhideWhenUsed="0"/>
-    <w:lsdException w:name="Colorful List Accent 3" w:semiHidden="0" w:uiPriority="72" w:unhideWhenUsed="0"/>
-    <w:lsdException w:name="Colorful Grid Accent 3" w:semiHidden="0" w:uiPriority="73" w:unhideWhenUsed="0"/>
-    <w:lsdException w:name="Light Shading Accent 4" w:semiHidden="0" w:uiPriority="60" w:unhideWhenUsed="0"/>
-    <w:lsdException w:name="Light List Accent 4" w:semiHidden="0" w:uiPriority="61" w:unhideWhenUsed="0"/>
-    <w:lsdException w:name="Light Grid Accent 4" w:semiHidden="0" w:uiPriority="62" w:unhideWhenUsed="0"/>
-    <w:lsdException w:name="Medium Shading 1 Accent 4" w:semiHidden="0" w:uiPriority="63" w:unhideWhenUsed="0"/>
-    <w:lsdException w:name="Medium Shading 2 Accent 4" w:semiHidden="0" w:uiPriority="64" w:unhideWhenUsed="0"/>
-    <w:lsdException w:name="Medium List 1 Accent 4" w:semiHidden="0" w:uiPriority="65" w:unhideWhenUsed="0"/>
-    <w:lsdException w:name="Medium List 2 Accent 4" w:semiHidden="0" w:uiPriority="66" w:unhideWhenUsed="0"/>
-    <w:lsdException w:name="Medium Grid 1 Accent 4" w:semiHidden="0" w:uiPriority="67" w:unhideWhenUsed="0"/>
-    <w:lsdException w:name="Medium Grid 2 Accent 4" w:semiHidden="0" w:uiPriority="68" w:unhideWhenUsed="0"/>
-    <w:lsdException w:name="Medium Grid 3 Accent 4" w:semiHidden="0" w:uiPriority="69" w:unhideWhenUsed="0"/>
-    <w:lsdException w:name="Dark List Accent 4" w:semiHidden="0" w:uiPriority="70" w:unhideWhenUsed="0"/>
-    <w:lsdException w:name="Colorful Shading Accent 4" w:semiHidden="0" w:uiPriority="71" w:unhideWhenUsed="0"/>
-    <w:lsdException w:name="Colorful List Accent 4" w:semiHidden="0" w:uiPriority="72" w:unhideWhenUsed="0"/>
-    <w:lsdException w:name="Colorful Grid Accent 4" w:semiHidden="0" w:uiPriority="73" w:unhideWhenUsed="0"/>
-    <w:lsdException w:name="Light Shading Accent 5" w:semiHidden="0" w:uiPriority="60" w:unhideWhenUsed="0"/>
-    <w:lsdException w:name="Light List Accent 5" w:semiHidden="0" w:uiPriority="61" w:unhideWhenUsed="0"/>
-    <w:lsdException w:name="Light Grid Accent 5" w:semiHidden="0" w:uiPriority="62" w:unhideWhenUsed="0"/>
-    <w:lsdException w:name="Medium Shading 1 Accent 5" w:semiHidden="0" w:uiPriority="63" w:unhideWhenUsed="0"/>
-    <w:lsdException w:name="Medium Shading 2 Accent 5" w:semiHidden="0" w:uiPriority="64" w:unhideWhenUsed="0"/>
-    <w:lsdException w:name="Medium List 1 Accent 5" w:semiHidden="0" w:uiPriority="65" w:unhideWhenUsed="0"/>
-    <w:lsdException w:name="Medium List 2 Accent 5" w:semiHidden="0" w:uiPriority="66" w:unhideWhenUsed="0"/>
-    <w:lsdException w:name="Medium Grid 1 Accent 5" w:semiHidden="0" w:uiPriority="67" w:unhideWhenUsed="0"/>
-    <w:lsdException w:name="Medium Grid 2 Accent 5" w:semiHidden="0" w:uiPriority="68" w:unhideWhenUsed="0"/>
-    <w:lsdException w:name="Medium Grid 3 Accent 5" w:semiHidden="0" w:uiPriority="69" w:unhideWhenUsed="0"/>
-    <w:lsdException w:name="Dark List Accent 5" w:semiHidden="0" w:uiPriority="70" w:unhideWhenUsed="0"/>
-    <w:lsdException w:name="Colorful Shading Accent 5" w:semiHidden="0" w:uiPriority="71" w:unhideWhenUsed="0"/>
-    <w:lsdException w:name="Colorful List Accent 5" w:semiHidden="0" w:uiPriority="72" w:unhideWhenUsed="0"/>
-    <w:lsdException w:name="Colorful Grid Accent 5" w:semiHidden="0" w:uiPriority="73" w:unhideWhenUsed="0"/>
-    <w:lsdException w:name="Light Shading Accent 6" w:semiHidden="0" w:uiPriority="60" w:unhideWhenUsed="0"/>
-    <w:lsdException w:name="Light List Accent 6" w:semiHidden="0" w:uiPriority="61" w:unhideWhenUsed="0"/>
-    <w:lsdException w:name="Light Grid Accent 6" w:semiHidden="0" w:uiPriority="62" w:unhideWhenUsed="0"/>
-    <w:lsdException w:name="Medium Shading 1 Accent 6" w:semiHidden="0" w:uiPriority="63" w:unhideWhenUsed="0"/>
-    <w:lsdException w:name="Medium Shading 2 Accent 6" w:semiHidden="0" w:uiPriority="64" w:unhideWhenUsed="0"/>
-    <w:lsdException w:name="Medium List 1 Accent 6" w:semiHidden="0" w:uiPriority="65" w:unhideWhenUsed="0"/>
-    <w:lsdException w:name="Medium List 2 Accent 6" w:semiHidden="0" w:uiPriority="66" w:unhideWhenUsed="0"/>
-    <w:lsdException w:name="Medium Grid 1 Accent 6" w:semiHidden="0" w:uiPriority="67" w:unhideWhenUsed="0"/>
-    <w:lsdException w:name="Medium Grid 2 Accent 6" w:semiHidden="0" w:uiPriority="68" w:unhideWhenUsed="0"/>
-    <w:lsdException w:name="Medium Grid 3 Accent 6" w:semiHidden="0" w:uiPriority="69" w:unhideWhenUsed="0"/>
-    <w:lsdException w:name="Dark List Accent 6" w:semiHidden="0" w:uiPriority="70" w:unhideWhenUsed="0"/>
-    <w:lsdException w:name="Colorful Shading Accent 6" w:semiHidden="0" w:uiPriority="71" w:unhideWhenUsed="0"/>
-    <w:lsdException w:name="Colorful List Accent 6" w:semiHidden="0" w:uiPriority="72" w:unhideWhenUsed="0"/>
-    <w:lsdException w:name="Colorful Grid Accent 6" w:semiHidden="0" w:uiPriority="73" w:unhideWhenUsed="0"/>
-    <w:lsdException w:name="Subtle Emphasis" w:semiHidden="0" w:uiPriority="19" w:unhideWhenUsed="0" w:qFormat="1"/>
-    <w:lsdException w:name="Intense Emphasis" w:semiHidden="0" w:uiPriority="21" w:unhideWhenUsed="0" w:qFormat="1"/>
-    <w:lsdException w:name="Subtle Reference" w:semiHidden="0" w:uiPriority="31" w:unhideWhenUsed="0" w:qFormat="1"/>
-    <w:lsdException w:name="Intense Reference" w:semiHidden="0" w:uiPriority="32" w:unhideWhenUsed="0" w:qFormat="1"/>
-    <w:lsdException w:name="Book Title" w:semiHidden="0" w:uiPriority="33" w:unhideWhenUsed="0" w:qFormat="1"/>
-    <w:lsdException w:name="Bibliography" w:uiPriority="37"/>
-    <w:lsdException w:name="TOC Heading" w:uiPriority="39" w:qFormat="1"/>
+  <w:latentStyles w:defLockedState="0" w:defUIPriority="99" w:defSemiHidden="0" w:defUnhideWhenUsed="0" w:defQFormat="0" w:count="376">
+    <w:lsdException w:name="Normal" w:uiPriority="0" w:qFormat="1"/>
+    <w:lsdException w:name="heading 1" w:uiPriority="9" w:qFormat="1"/>
+    <w:lsdException w:name="heading 2" w:semiHidden="1" w:uiPriority="9" w:unhideWhenUsed="1" w:qFormat="1"/>
+    <w:lsdException w:name="heading 3" w:semiHidden="1" w:uiPriority="9" w:unhideWhenUsed="1" w:qFormat="1"/>
+    <w:lsdException w:name="heading 4" w:semiHidden="1" w:uiPriority="9" w:unhideWhenUsed="1" w:qFormat="1"/>
+    <w:lsdException w:name="heading 5" w:semiHidden="1" w:uiPriority="9" w:unhideWhenUsed="1" w:qFormat="1"/>
+    <w:lsdException w:name="heading 6" w:semiHidden="1" w:uiPriority="9" w:unhideWhenUsed="1" w:qFormat="1"/>
+    <w:lsdException w:name="heading 7" w:semiHidden="1" w:uiPriority="9" w:unhideWhenUsed="1" w:qFormat="1"/>
+    <w:lsdException w:name="heading 8" w:semiHidden="1" w:uiPriority="9" w:unhideWhenUsed="1" w:qFormat="1"/>
+    <w:lsdException w:name="heading 9" w:semiHidden="1" w:uiPriority="9" w:unhideWhenUsed="1" w:qFormat="1"/>
+    <w:lsdException w:name="index 1" w:semiHidden="1" w:unhideWhenUsed="1"/>
+    <w:lsdException w:name="index 2" w:semiHidden="1" w:unhideWhenUsed="1"/>
+    <w:lsdException w:name="index 3" w:semiHidden="1" w:unhideWhenUsed="1"/>
+    <w:lsdException w:name="index 4" w:semiHidden="1" w:unhideWhenUsed="1"/>
+    <w:lsdException w:name="index 5" w:semiHidden="1" w:unhideWhenUsed="1"/>
+    <w:lsdException w:name="index 6" w:semiHidden="1" w:unhideWhenUsed="1"/>
+    <w:lsdException w:name="index 7" w:semiHidden="1" w:unhideWhenUsed="1"/>
+    <w:lsdException w:name="index 8" w:semiHidden="1" w:unhideWhenUsed="1"/>
+    <w:lsdException w:name="index 9" w:semiHidden="1" w:unhideWhenUsed="1"/>
+    <w:lsdException w:name="toc 1" w:semiHidden="1" w:uiPriority="39" w:unhideWhenUsed="1"/>
+    <w:lsdException w:name="toc 2" w:semiHidden="1" w:uiPriority="39" w:unhideWhenUsed="1"/>
+    <w:lsdException w:name="toc 3" w:semiHidden="1" w:uiPriority="39" w:unhideWhenUsed="1"/>
+    <w:lsdException w:name="toc 4" w:semiHidden="1" w:uiPriority="39" w:unhideWhenUsed="1"/>
+    <w:lsdException w:name="toc 5" w:semiHidden="1" w:uiPriority="39" w:unhideWhenUsed="1"/>
+    <w:lsdException w:name="toc 6" w:semiHidden="1" w:uiPriority="39" w:unhideWhenUsed="1"/>
+    <w:lsdException w:name="toc 7" w:semiHidden="1" w:uiPriority="39" w:unhideWhenUsed="1"/>
+    <w:lsdException w:name="toc 8" w:semiHidden="1" w:uiPriority="39" w:unhideWhenUsed="1"/>
+    <w:lsdException w:name="toc 9" w:semiHidden="1" w:uiPriority="39" w:unhideWhenUsed="1"/>
+    <w:lsdException w:name="Normal Indent" w:semiHidden="1" w:unhideWhenUsed="1"/>
+    <w:lsdException w:name="footnote text" w:semiHidden="1" w:unhideWhenUsed="1"/>
+    <w:lsdException w:name="annotation text" w:semiHidden="1" w:unhideWhenUsed="1"/>
+    <w:lsdException w:name="header" w:semiHidden="1" w:unhideWhenUsed="1"/>
+    <w:lsdException w:name="footer" w:semiHidden="1" w:unhideWhenUsed="1"/>
+    <w:lsdException w:name="index heading" w:semiHidden="1" w:unhideWhenUsed="1"/>
+    <w:lsdException w:name="caption" w:semiHidden="1" w:uiPriority="35" w:unhideWhenUsed="1" w:qFormat="1"/>
+    <w:lsdException w:name="table of figures" w:semiHidden="1" w:unhideWhenUsed="1"/>
+    <w:lsdException w:name="envelope address" w:semiHidden="1" w:unhideWhenUsed="1"/>
+    <w:lsdException w:name="envelope return" w:semiHidden="1" w:unhideWhenUsed="1"/>
+    <w:lsdException w:name="footnote reference" w:semiHidden="1" w:unhideWhenUsed="1"/>
+    <w:lsdException w:name="annotation reference" w:semiHidden="1" w:unhideWhenUsed="1"/>
+    <w:lsdException w:name="line number" w:semiHidden="1" w:unhideWhenUsed="1"/>
+    <w:lsdException w:name="page number" w:semiHidden="1" w:unhideWhenUsed="1"/>
+    <w:lsdException w:name="endnote reference" w:semiHidden="1" w:unhideWhenUsed="1"/>
+    <w:lsdException w:name="endnote text" w:semiHidden="1" w:unhideWhenUsed="1"/>
+    <w:lsdException w:name="table of authorities" w:semiHidden="1" w:unhideWhenUsed="1"/>
+    <w:lsdException w:name="macro" w:semiHidden="1" w:unhideWhenUsed="1"/>
+    <w:lsdException w:name="toa heading" w:semiHidden="1" w:unhideWhenUsed="1"/>
+    <w:lsdException w:name="List" w:semiHidden="1" w:unhideWhenUsed="1"/>
+    <w:lsdException w:name="List Bullet" w:semiHidden="1" w:unhideWhenUsed="1"/>
+    <w:lsdException w:name="List Number" w:semiHidden="1" w:unhideWhenUsed="1"/>
+    <w:lsdException w:name="List 2" w:semiHidden="1" w:unhideWhenUsed="1"/>
+    <w:lsdException w:name="List 3" w:semiHidden="1" w:unhideWhenUsed="1"/>
+    <w:lsdException w:name="List 4" w:semiHidden="1" w:unhideWhenUsed="1"/>
+    <w:lsdException w:name="List 5" w:semiHidden="1" w:unhideWhenUsed="1"/>
+    <w:lsdException w:name="List Bullet 2" w:semiHidden="1" w:unhideWhenUsed="1"/>
+    <w:lsdException w:name="List Bullet 3" w:semiHidden="1" w:unhideWhenUsed="1"/>
+    <w:lsdException w:name="List Bullet 4" w:semiHidden="1" w:unhideWhenUsed="1"/>
+    <w:lsdException w:name="List Bullet 5" w:semiHidden="1" w:unhideWhenUsed="1"/>
+    <w:lsdException w:name="List Number 2" w:semiHidden="1" w:unhideWhenUsed="1"/>
+    <w:lsdException w:name="List Number 3" w:semiHidden="1" w:unhideWhenUsed="1"/>
+    <w:lsdException w:name="List Number 4" w:semiHidden="1" w:unhideWhenUsed="1"/>
+    <w:lsdException w:name="List Number 5" w:semiHidden="1" w:unhideWhenUsed="1"/>
+    <w:lsdException w:name="Title" w:uiPriority="10" w:qFormat="1"/>
+    <w:lsdException w:name="Closing" w:semiHidden="1" w:unhideWhenUsed="1"/>
+    <w:lsdException w:name="Signature" w:semiHidden="1" w:unhideWhenUsed="1"/>
+    <w:lsdException w:name="Default Paragraph Font" w:semiHidden="1" w:uiPriority="1" w:unhideWhenUsed="1"/>
+    <w:lsdException w:name="Body Text" w:semiHidden="1" w:unhideWhenUsed="1"/>
+    <w:lsdException w:name="Body Text Indent" w:semiHidden="1" w:unhideWhenUsed="1"/>
+    <w:lsdException w:name="List Continue" w:semiHidden="1" w:unhideWhenUsed="1"/>
+    <w:lsdException w:name="List Continue 2" w:semiHidden="1" w:unhideWhenUsed="1"/>
+    <w:lsdException w:name="List Continue 3" w:semiHidden="1" w:unhideWhenUsed="1"/>
+    <w:lsdException w:name="List Continue 4" w:semiHidden="1" w:unhideWhenUsed="1"/>
+    <w:lsdException w:name="List Continue 5" w:semiHidden="1" w:unhideWhenUsed="1"/>
+    <w:lsdException w:name="Message Header" w:semiHidden="1" w:unhideWhenUsed="1"/>
+    <w:lsdException w:name="Subtitle" w:uiPriority="11" w:qFormat="1"/>
+    <w:lsdException w:name="Salutation" w:semiHidden="1" w:unhideWhenUsed="1"/>
+    <w:lsdException w:name="Date" w:semiHidden="1" w:unhideWhenUsed="1"/>
+    <w:lsdException w:name="Body Text First Indent" w:semiHidden="1" w:unhideWhenUsed="1"/>
+    <w:lsdException w:name="Body Text First Indent 2" w:semiHidden="1" w:unhideWhenUsed="1"/>
+    <w:lsdException w:name="Note Heading" w:semiHidden="1" w:unhideWhenUsed="1"/>
+    <w:lsdException w:name="Body Text 2" w:semiHidden="1" w:unhideWhenUsed="1"/>
+    <w:lsdException w:name="Body Text 3" w:semiHidden="1" w:unhideWhenUsed="1"/>
+    <w:lsdException w:name="Body Text Indent 2" w:semiHidden="1" w:unhideWhenUsed="1"/>
+    <w:lsdException w:name="Body Text Indent 3" w:semiHidden="1" w:unhideWhenUsed="1"/>
+    <w:lsdException w:name="Block Text" w:semiHidden="1" w:unhideWhenUsed="1"/>
+    <w:lsdException w:name="Hyperlink" w:semiHidden="1" w:unhideWhenUsed="1"/>
+    <w:lsdException w:name="FollowedHyperlink" w:semiHidden="1" w:unhideWhenUsed="1"/>
+    <w:lsdException w:name="Strong" w:uiPriority="22" w:qFormat="1"/>
+    <w:lsdException w:name="Emphasis" w:uiPriority="20" w:qFormat="1"/>
+    <w:lsdException w:name="Document Map" w:semiHidden="1" w:unhideWhenUsed="1"/>
+    <w:lsdException w:name="Plain Text" w:semiHidden="1" w:unhideWhenUsed="1"/>
+    <w:lsdException w:name="E-mail Signature" w:semiHidden="1" w:unhideWhenUsed="1"/>
+    <w:lsdException w:name="HTML Top of Form" w:semiHidden="1" w:unhideWhenUsed="1"/>
+    <w:lsdException w:name="HTML Bottom of Form" w:semiHidden="1" w:unhideWhenUsed="1"/>
+    <w:lsdException w:name="Normal (Web)" w:semiHidden="1" w:unhideWhenUsed="1"/>
+    <w:lsdException w:name="HTML Acronym" w:semiHidden="1" w:unhideWhenUsed="1"/>
+    <w:lsdException w:name="HTML Address" w:semiHidden="1" w:unhideWhenUsed="1"/>
+    <w:lsdException w:name="HTML Cite" w:semiHidden="1" w:unhideWhenUsed="1"/>
+    <w:lsdException w:name="HTML Code" w:semiHidden="1" w:unhideWhenUsed="1"/>
+    <w:lsdException w:name="HTML Definition" w:semiHidden="1" w:unhideWhenUsed="1"/>
+    <w:lsdException w:name="HTML Keyboard" w:semiHidden="1" w:unhideWhenUsed="1"/>
+    <w:lsdException w:name="HTML Preformatted" w:semiHidden="1" w:unhideWhenUsed="1"/>
+    <w:lsdException w:name="HTML Sample" w:semiHidden="1" w:unhideWhenUsed="1"/>
+    <w:lsdException w:name="HTML Typewriter" w:semiHidden="1" w:unhideWhenUsed="1"/>
+    <w:lsdException w:name="HTML Variable" w:semiHidden="1" w:unhideWhenUsed="1"/>
+    <w:lsdException w:name="Normal Table" w:semiHidden="1" w:unhideWhenUsed="1"/>
+    <w:lsdException w:name="annotation subject" w:semiHidden="1" w:unhideWhenUsed="1"/>
+    <w:lsdException w:name="No List" w:semiHidden="1" w:unhideWhenUsed="1"/>
+    <w:lsdException w:name="Outline List 1" w:semiHidden="1" w:unhideWhenUsed="1"/>
+    <w:lsdException w:name="Outline List 2" w:semiHidden="1" w:unhideWhenUsed="1"/>
+    <w:lsdException w:name="Outline List 3" w:semiHidden="1" w:unhideWhenUsed="1"/>
+    <w:lsdException w:name="Table Simple 1" w:semiHidden="1" w:unhideWhenUsed="1"/>
+    <w:lsdException w:name="Table Simple 2" w:semiHidden="1" w:unhideWhenUsed="1"/>
+    <w:lsdException w:name="Table Simple 3" w:semiHidden="1" w:unhideWhenUsed="1"/>
+    <w:lsdException w:name="Table Classic 1" w:semiHidden="1" w:unhideWhenUsed="1"/>
+    <w:lsdException w:name="Table Classic 2" w:semiHidden="1" w:unhideWhenUsed="1"/>
+    <w:lsdException w:name="Table Classic 3" w:semiHidden="1" w:unhideWhenUsed="1"/>
+    <w:lsdException w:name="Table Classic 4" w:semiHidden="1" w:unhideWhenUsed="1"/>
+    <w:lsdException w:name="Table Colorful 1" w:semiHidden="1" w:unhideWhenUsed="1"/>
+    <w:lsdException w:name="Table Colorful 2" w:semiHidden="1" w:unhideWhenUsed="1"/>
+    <w:lsdException w:name="Table Colorful 3" w:semiHidden="1" w:unhideWhenUsed="1"/>
+    <w:lsdException w:name="Table Columns 1" w:semiHidden="1" w:unhideWhenUsed="1"/>
+    <w:lsdException w:name="Table Columns 2" w:semiHidden="1" w:unhideWhenUsed="1"/>
+    <w:lsdException w:name="Table Columns 3" w:semiHidden="1" w:unhideWhenUsed="1"/>
+    <w:lsdException w:name="Table Columns 4" w:semiHidden="1" w:unhideWhenUsed="1"/>
+    <w:lsdException w:name="Table Columns 5" w:semiHidden="1" w:unhideWhenUsed="1"/>
+    <w:lsdException w:name="Table Grid 1" w:semiHidden="1" w:unhideWhenUsed="1"/>
+    <w:lsdException w:name="Table Grid 2" w:semiHidden="1" w:unhideWhenUsed="1"/>
+    <w:lsdException w:name="Table Grid 3" w:semiHidden="1" w:unhideWhenUsed="1"/>
+    <w:lsdException w:name="Table Grid 4" w:semiHidden="1" w:unhideWhenUsed="1"/>
+    <w:lsdException w:name="Table Grid 5" w:semiHidden="1" w:unhideWhenUsed="1"/>
+    <w:lsdException w:name="Table Grid 6" w:semiHidden="1" w:unhideWhenUsed="1"/>
+    <w:lsdException w:name="Table Grid 7" w:semiHidden="1" w:unhideWhenUsed="1"/>
+    <w:lsdException w:name="Table Grid 8" w:semiHidden="1" w:unhideWhenUsed="1"/>
+    <w:lsdException w:name="Table List 1" w:semiHidden="1" w:unhideWhenUsed="1"/>
+    <w:lsdException w:name="Table List 2" w:semiHidden="1" w:unhideWhenUsed="1"/>
+    <w:lsdException w:name="Table List 3" w:semiHidden="1" w:unhideWhenUsed="1"/>
+    <w:lsdException w:name="Table List 4" w:semiHidden="1" w:unhideWhenUsed="1"/>
+    <w:lsdException w:name="Table List 5" w:semiHidden="1" w:unhideWhenUsed="1"/>
+    <w:lsdException w:name="Table List 6" w:semiHidden="1" w:unhideWhenUsed="1"/>
+    <w:lsdException w:name="Table List 7" w:semiHidden="1" w:unhideWhenUsed="1"/>
+    <w:lsdException w:name="Table List 8" w:semiHidden="1" w:unhideWhenUsed="1"/>
+    <w:lsdException w:name="Table 3D effects 1" w:semiHidden="1" w:unhideWhenUsed="1"/>
+    <w:lsdException w:name="Table 3D effects 2" w:semiHidden="1" w:unhideWhenUsed="1"/>
+    <w:lsdException w:name="Table 3D effects 3" w:semiHidden="1" w:unhideWhenUsed="1"/>
+    <w:lsdException w:name="Table Contemporary" w:semiHidden="1" w:unhideWhenUsed="1"/>
+    <w:lsdException w:name="Table Elegant" w:semiHidden="1" w:unhideWhenUsed="1"/>
+    <w:lsdException w:name="Table Professional" w:semiHidden="1" w:unhideWhenUsed="1"/>
+    <w:lsdException w:name="Table Subtle 1" w:semiHidden="1" w:unhideWhenUsed="1"/>
+    <w:lsdException w:name="Table Subtle 2" w:semiHidden="1" w:unhideWhenUsed="1"/>
+    <w:lsdException w:name="Table Web 1" w:semiHidden="1" w:unhideWhenUsed="1"/>
+    <w:lsdException w:name="Table Web 2" w:semiHidden="1" w:unhideWhenUsed="1"/>
+    <w:lsdException w:name="Table Web 3" w:semiHidden="1" w:unhideWhenUsed="1"/>
+    <w:lsdException w:name="Balloon Text" w:semiHidden="1" w:unhideWhenUsed="1"/>
+    <w:lsdException w:name="Table Grid" w:semiHidden="1" w:uiPriority="59" w:unhideWhenUsed="1"/>
+    <w:lsdException w:name="Table Theme" w:semiHidden="1" w:unhideWhenUsed="1"/>
+    <w:lsdException w:name="Placeholder Text" w:semiHidden="1"/>
+    <w:lsdException w:name="No Spacing" w:uiPriority="1" w:qFormat="1"/>
+    <w:lsdException w:name="Light Shading" w:uiPriority="60"/>
+    <w:lsdException w:name="Light List" w:uiPriority="61"/>
+    <w:lsdException w:name="Light Grid" w:uiPriority="62"/>
+    <w:lsdException w:name="Medium Shading 1" w:uiPriority="63"/>
+    <w:lsdException w:name="Medium Shading 2" w:uiPriority="64"/>
+    <w:lsdException w:name="Medium List 1" w:uiPriority="65"/>
+    <w:lsdException w:name="Medium List 2" w:uiPriority="66"/>
+    <w:lsdException w:name="Medium Grid 1" w:uiPriority="67"/>
+    <w:lsdException w:name="Medium Grid 2" w:uiPriority="68"/>
+    <w:lsdException w:name="Medium Grid 3" w:uiPriority="69"/>
+    <w:lsdException w:name="Dark List" w:uiPriority="70"/>
+    <w:lsdException w:name="Colorful Shading" w:uiPriority="71"/>
+    <w:lsdException w:name="Colorful List" w:uiPriority="72"/>
+    <w:lsdException w:name="Colorful Grid" w:uiPriority="73"/>
+    <w:lsdException w:name="Light Shading Accent 1" w:uiPriority="60"/>
+    <w:lsdException w:name="Light List Accent 1" w:uiPriority="61"/>
+    <w:lsdException w:name="Light Grid Accent 1" w:uiPriority="62"/>
+    <w:lsdException w:name="Medium Shading 1 Accent 1" w:uiPriority="63"/>
+    <w:lsdException w:name="Medium Shading 2 Accent 1" w:uiPriority="64"/>
+    <w:lsdException w:name="Medium List 1 Accent 1" w:uiPriority="65"/>
+    <w:lsdException w:name="Revision" w:semiHidden="1"/>
+    <w:lsdException w:name="List Paragraph" w:uiPriority="34" w:qFormat="1"/>
+    <w:lsdException w:name="Quote" w:uiPriority="29" w:qFormat="1"/>
+    <w:lsdException w:name="Intense Quote" w:uiPriority="30" w:qFormat="1"/>
+    <w:lsdException w:name="Medium List 2 Accent 1" w:uiPriority="66"/>
+    <w:lsdException w:name="Medium Grid 1 Accent 1" w:uiPriority="67"/>
+    <w:lsdException w:name="Medium Grid 2 Accent 1" w:uiPriority="68"/>
+    <w:lsdException w:name="Medium Grid 3 Accent 1" w:uiPriority="69"/>
+    <w:lsdException w:name="Dark List Accent 1" w:uiPriority="70"/>
+    <w:lsdException w:name="Colorful Shading Accent 1" w:uiPriority="71"/>
+    <w:lsdException w:name="Colorful List Accent 1" w:uiPriority="72"/>
+    <w:lsdException w:name="Colorful Grid Accent 1" w:uiPriority="73"/>
+    <w:lsdException w:name="Light Shading Accent 2" w:uiPriority="60"/>
+    <w:lsdException w:name="Light List Accent 2" w:uiPriority="61"/>
+    <w:lsdException w:name="Light Grid Accent 2" w:uiPriority="62"/>
+    <w:lsdException w:name="Medium Shading 1 Accent 2" w:uiPriority="63"/>
+    <w:lsdException w:name="Medium Shading 2 Accent 2" w:uiPriority="64"/>
+    <w:lsdException w:name="Medium List 1 Accent 2" w:uiPriority="65"/>
+    <w:lsdException w:name="Medium List 2 Accent 2" w:uiPriority="66"/>
+    <w:lsdException w:name="Medium Grid 1 Accent 2" w:uiPriority="67"/>
+    <w:lsdException w:name="Medium Grid 2 Accent 2" w:uiPriority="68"/>
+    <w:lsdException w:name="Medium Grid 3 Accent 2" w:uiPriority="69"/>
+    <w:lsdException w:name="Dark List Accent 2" w:uiPriority="70"/>
+    <w:lsdException w:name="Colorful Shading Accent 2" w:uiPriority="71"/>
+    <w:lsdException w:name="Colorful List Accent 2" w:uiPriority="72"/>
+    <w:lsdException w:name="Colorful Grid Accent 2" w:uiPriority="73"/>
+    <w:lsdException w:name="Light Shading Accent 3" w:uiPriority="60"/>
+    <w:lsdException w:name="Light List Accent 3" w:uiPriority="61"/>
+    <w:lsdException w:name="Light Grid Accent 3" w:uiPriority="62"/>
+    <w:lsdException w:name="Medium Shading 1 Accent 3" w:uiPriority="63"/>
+    <w:lsdException w:name="Medium Shading 2 Accent 3" w:uiPriority="64"/>
+    <w:lsdException w:name="Medium List 1 Accent 3" w:uiPriority="65"/>
+    <w:lsdException w:name="Medium List 2 Accent 3" w:uiPriority="66"/>
+    <w:lsdException w:name="Medium Grid 1 Accent 3" w:uiPriority="67"/>
+    <w:lsdException w:name="Medium Grid 2 Accent 3" w:uiPriority="68"/>
+    <w:lsdException w:name="Medium Grid 3 Accent 3" w:uiPriority="69"/>
+    <w:lsdException w:name="Dark List Accent 3" w:uiPriority="70"/>
+    <w:lsdException w:name="Colorful Shading Accent 3" w:uiPriority="71"/>
+    <w:lsdException w:name="Colorful List Accent 3" w:uiPriority="72"/>
+    <w:lsdException w:name="Colorful Grid Accent 3" w:uiPriority="73"/>
+    <w:lsdException w:name="Light Shading Accent 4" w:uiPriority="60"/>
+    <w:lsdException w:name="Light List Accent 4" w:uiPriority="61"/>
+    <w:lsdException w:name="Light Grid Accent 4" w:uiPriority="62"/>
+    <w:lsdException w:name="Medium Shading 1 Accent 4" w:uiPriority="63"/>
+    <w:lsdException w:name="Medium Shading 2 Accent 4" w:uiPriority="64"/>
+    <w:lsdException w:name="Medium List 1 Accent 4" w:uiPriority="65"/>
+    <w:lsdException w:name="Medium List 2 Accent 4" w:uiPriority="66"/>
+    <w:lsdException w:name="Medium Grid 1 Accent 4" w:uiPriority="67"/>
+    <w:lsdException w:name="Medium Grid 2 Accent 4" w:uiPriority="68"/>
+    <w:lsdException w:name="Medium Grid 3 Accent 4" w:uiPriority="69"/>
+    <w:lsdException w:name="Dark List Accent 4" w:uiPriority="70"/>
+    <w:lsdException w:name="Colorful Shading Accent 4" w:uiPriority="71"/>
+    <w:lsdException w:name="Colorful List Accent 4" w:uiPriority="72"/>
+    <w:lsdException w:name="Colorful Grid Accent 4" w:uiPriority="73"/>
+    <w:lsdException w:name="Light Shading Accent 5" w:uiPriority="60"/>
+    <w:lsdException w:name="Light List Accent 5" w:uiPriority="61"/>
+    <w:lsdException w:name="Light Grid Accent 5" w:uiPriority="62"/>
+    <w:lsdException w:name="Medium Shading 1 Accent 5" w:uiPriority="63"/>
+    <w:lsdException w:name="Medium Shading 2 Accent 5" w:uiPriority="64"/>
+    <w:lsdException w:name="Medium List 1 Accent 5" w:uiPriority="65"/>
+    <w:lsdException w:name="Medium List 2 Accent 5" w:uiPriority="66"/>
+    <w:lsdException w:name="Medium Grid 1 Accent 5" w:uiPriority="67"/>
+    <w:lsdException w:name="Medium Grid 2 Accent 5" w:uiPriority="68"/>
+    <w:lsdException w:name="Medium Grid 3 Accent 5" w:uiPriority="69"/>
+    <w:lsdException w:name="Dark List Accent 5" w:uiPriority="70"/>
+    <w:lsdException w:name="Colorful Shading Accent 5" w:uiPriority="71"/>
+    <w:lsdException w:name="Colorful List Accent 5" w:uiPriority="72"/>
+    <w:lsdException w:name="Colorful Grid Accent 5" w:uiPriority="73"/>
+    <w:lsdException w:name="Light Shading Accent 6" w:uiPriority="60"/>
+    <w:lsdException w:name="Light List Accent 6" w:uiPriority="61"/>
+    <w:lsdException w:name="Light Grid Accent 6" w:uiPriority="62"/>
+    <w:lsdException w:name="Medium Shading 1 Accent 6" w:uiPriority="63"/>
+    <w:lsdException w:name="Medium Shading 2 Accent 6" w:uiPriority="64"/>
+    <w:lsdException w:name="Medium List 1 Accent 6" w:uiPriority="65"/>
+    <w:lsdException w:name="Medium List 2 Accent 6" w:uiPriority="66"/>
+    <w:lsdException w:name="Medium Grid 1 Accent 6" w:uiPriority="67"/>
+    <w:lsdException w:name="Medium Grid 2 Accent 6" w:uiPriority="68"/>
+    <w:lsdException w:name="Medium Grid 3 Accent 6" w:uiPriority="69"/>
+    <w:lsdException w:name="Dark List Accent 6" w:uiPriority="70"/>
+    <w:lsdException w:name="Colorful Shading Accent 6" w:uiPriority="71"/>
+    <w:lsdException w:name="Colorful List Accent 6" w:uiPriority="72"/>
+    <w:lsdException w:name="Colorful Grid Accent 6" w:uiPriority="73"/>
+    <w:lsdException w:name="Subtle Emphasis" w:uiPriority="19" w:qFormat="1"/>
+    <w:lsdException w:name="Intense Emphasis" w:uiPriority="21" w:qFormat="1"/>
+    <w:lsdException w:name="Subtle Reference" w:uiPriority="31" w:qFormat="1"/>
+    <w:lsdException w:name="Intense Reference" w:uiPriority="32" w:qFormat="1"/>
+    <w:lsdException w:name="Book Title" w:uiPriority="33" w:qFormat="1"/>
+    <w:lsdException w:name="Bibliography" w:semiHidden="1" w:uiPriority="37" w:unhideWhenUsed="1"/>
+    <w:lsdException w:name="TOC Heading" w:semiHidden="1" w:uiPriority="39" w:unhideWhenUsed="1" w:qFormat="1"/>
+    <w:lsdException w:name="Plain Table 1" w:uiPriority="41"/>
+    <w:lsdException w:name="Plain Table 2" w:uiPriority="42"/>
+    <w:lsdException w:name="Plain Table 3" w:uiPriority="43"/>
+    <w:lsdException w:name="Plain Table 4" w:uiPriority="44"/>
+    <w:lsdException w:name="Plain Table 5" w:uiPriority="45"/>
+    <w:lsdException w:name="Grid Table Light" w:uiPriority="40"/>
+    <w:lsdException w:name="Grid Table 1 Light" w:uiPriority="46"/>
+    <w:lsdException w:name="Grid Table 2" w:uiPriority="47"/>
+    <w:lsdException w:name="Grid Table 3" w:uiPriority="48"/>
+    <w:lsdException w:name="Grid Table 4" w:uiPriority="49"/>
+    <w:lsdException w:name="Grid Table 5 Dark" w:uiPriority="50"/>
+    <w:lsdException w:name="Grid Table 6 Colorful" w:uiPriority="51"/>
+    <w:lsdException w:name="Grid Table 7 Colorful" w:uiPriority="52"/>
+    <w:lsdException w:name="Grid Table 1 Light Accent 1" w:uiPriority="46"/>
+    <w:lsdException w:name="Grid Table 2 Accent 1" w:uiPriority="47"/>
+    <w:lsdException w:name="Grid Table 3 Accent 1" w:uiPriority="48"/>
+    <w:lsdException w:name="Grid Table 4 Accent 1" w:uiPriority="49"/>
+    <w:lsdException w:name="Grid Table 5 Dark Accent 1" w:uiPriority="50"/>
+    <w:lsdException w:name="Grid Table 6 Colorful Accent 1" w:uiPriority="51"/>
+    <w:lsdException w:name="Grid Table 7 Colorful Accent 1" w:uiPriority="52"/>
+    <w:lsdException w:name="Grid Table 1 Light Accent 2" w:uiPriority="46"/>
+    <w:lsdException w:name="Grid Table 2 Accent 2" w:uiPriority="47"/>
+    <w:lsdException w:name="Grid Table 3 Accent 2" w:uiPriority="48"/>
+    <w:lsdException w:name="Grid Table 4 Accent 2" w:uiPriority="49"/>
+    <w:lsdException w:name="Grid Table 5 Dark Accent 2" w:uiPriority="50"/>
+    <w:lsdException w:name="Grid Table 6 Colorful Accent 2" w:uiPriority="51"/>
+    <w:lsdException w:name="Grid Table 7 Colorful Accent 2" w:uiPriority="52"/>
+    <w:lsdException w:name="Grid Table 1 Light Accent 3" w:uiPriority="46"/>
+    <w:lsdException w:name="Grid Table 2 Accent 3" w:uiPriority="47"/>
+    <w:lsdException w:name="Grid Table 3 Accent 3" w:uiPriority="48"/>
+    <w:lsdException w:name="Grid Table 4 Accent 3" w:uiPriority="49"/>
+    <w:lsdException w:name="Grid Table 5 Dark Accent 3" w:uiPriority="50"/>
+    <w:lsdException w:name="Grid Table 6 Colorful Accent 3" w:uiPriority="51"/>
+    <w:lsdException w:name="Grid Table 7 Colorful Accent 3" w:uiPriority="52"/>
+    <w:lsdException w:name="Grid Table 1 Light Accent 4" w:uiPriority="46"/>
+    <w:lsdException w:name="Grid Table 2 Accent 4" w:uiPriority="47"/>
+    <w:lsdException w:name="Grid Table 3 Accent 4" w:uiPriority="48"/>
+    <w:lsdException w:name="Grid Table 4 Accent 4" w:uiPriority="49"/>
+    <w:lsdException w:name="Grid Table 5 Dark Accent 4" w:uiPriority="50"/>
+    <w:lsdException w:name="Grid Table 6 Colorful Accent 4" w:uiPriority="51"/>
+    <w:lsdException w:name="Grid Table 7 Colorful Accent 4" w:uiPriority="52"/>
+    <w:lsdException w:name="Grid Table 1 Light Accent 5" w:uiPriority="46"/>
+    <w:lsdException w:name="Grid Table 2 Accent 5" w:uiPriority="47"/>
+    <w:lsdException w:name="Grid Table 3 Accent 5" w:uiPriority="48"/>
+    <w:lsdException w:name="Grid Table 4 Accent 5" w:uiPriority="49"/>
+    <w:lsdException w:name="Grid Table 5 Dark Accent 5" w:uiPriority="50"/>
+    <w:lsdException w:name="Grid Table 6 Colorful Accent 5" w:uiPriority="51"/>
+    <w:lsdException w:name="Grid Table 7 Colorful Accent 5" w:uiPriority="52"/>
+    <w:lsdException w:name="Grid Table 1 Light Accent 6" w:uiPriority="46"/>
+    <w:lsdException w:name="Grid Table 2 Accent 6" w:uiPriority="47"/>
+    <w:lsdException w:name="Grid Table 3 Accent 6" w:uiPriority="48"/>
+    <w:lsdException w:name="Grid Table 4 Accent 6" w:uiPriority="49"/>
+    <w:lsdException w:name="Grid Table 5 Dark Accent 6" w:uiPriority="50"/>
+    <w:lsdException w:name="Grid Table 6 Colorful Accent 6" w:uiPriority="51"/>
+    <w:lsdException w:name="Grid Table 7 Colorful Accent 6" w:uiPriority="52"/>
+    <w:lsdException w:name="List Table 1 Light" w:uiPriority="46"/>
+    <w:lsdException w:name="List Table 2" w:uiPriority="47"/>
+    <w:lsdException w:name="List Table 3" w:uiPriority="48"/>
+    <w:lsdException w:name="List Table 4" w:uiPriority="49"/>
+    <w:lsdException w:name="List Table 5 Dark" w:uiPriority="50"/>
+    <w:lsdException w:name="List Table 6 Colorful" w:uiPriority="51"/>
+    <w:lsdException w:name="List Table 7 Colorful" w:uiPriority="52"/>
+    <w:lsdException w:name="List Table 1 Light Accent 1" w:uiPriority="46"/>
+    <w:lsdException w:name="List Table 2 Accent 1" w:uiPriority="47"/>
+    <w:lsdException w:name="List Table 3 Accent 1" w:uiPriority="48"/>
+    <w:lsdException w:name="List Table 4 Accent 1" w:uiPriority="49"/>
+    <w:lsdException w:name="List Table 5 Dark Accent 1" w:uiPriority="50"/>
+    <w:lsdException w:name="List Table 6 Colorful Accent 1" w:uiPriority="51"/>
+    <w:lsdException w:name="List Table 7 Colorful Accent 1" w:uiPriority="52"/>
+    <w:lsdException w:name="List Table 1 Light Accent 2" w:uiPriority="46"/>
+    <w:lsdException w:name="List Table 2 Accent 2" w:uiPriority="47"/>
+    <w:lsdException w:name="List Table 3 Accent 2" w:uiPriority="48"/>
+    <w:lsdException w:name="List Table 4 Accent 2" w:uiPriority="49"/>
+    <w:lsdException w:name="List Table 5 Dark Accent 2" w:uiPriority="50"/>
+    <w:lsdException w:name="List Table 6 Colorful Accent 2" w:uiPriority="51"/>
+    <w:lsdException w:name="List Table 7 Colorful Accent 2" w:uiPriority="52"/>
+    <w:lsdException w:name="List Table 1 Light Accent 3" w:uiPriority="46"/>
+    <w:lsdException w:name="List Table 2 Accent 3" w:uiPriority="47"/>
+    <w:lsdException w:name="List Table 3 Accent 3" w:uiPriority="48"/>
+    <w:lsdException w:name="List Table 4 Accent 3" w:uiPriority="49"/>
+    <w:lsdException w:name="List Table 5 Dark Accent 3" w:uiPriority="50"/>
+    <w:lsdException w:name="List Table 6 Colorful Accent 3" w:uiPriority="51"/>
+    <w:lsdException w:name="List Table 7 Colorful Accent 3" w:uiPriority="52"/>
+    <w:lsdException w:name="List Table 1 Light Accent 4" w:uiPriority="46"/>
+    <w:lsdException w:name="List Table 2 Accent 4" w:uiPriority="47"/>
+    <w:lsdException w:name="List Table 3 Accent 4" w:uiPriority="48"/>
+    <w:lsdException w:name="List Table 4 Accent 4" w:uiPriority="49"/>
+    <w:lsdException w:name="List Table 5 Dark Accent 4" w:uiPriority="50"/>
+    <w:lsdException w:name="List Table 6 Colorful Accent 4" w:uiPriority="51"/>
+    <w:lsdException w:name="List Table 7 Colorful Accent 4" w:uiPriority="52"/>
+    <w:lsdException w:name="List Table 1 Light Accent 5" w:uiPriority="46"/>
+    <w:lsdException w:name="List Table 2 Accent 5" w:uiPriority="47"/>
+    <w:lsdException w:name="List Table 3 Accent 5" w:uiPriority="48"/>
+    <w:lsdException w:name="List Table 4 Accent 5" w:uiPriority="49"/>
+    <w:lsdException w:name="List Table 5 Dark Accent 5" w:uiPriority="50"/>
+    <w:lsdException w:name="List Table 6 Colorful Accent 5" w:uiPriority="51"/>
+    <w:lsdException w:name="List Table 7 Colorful Accent 5" w:uiPriority="52"/>
+    <w:lsdException w:name="List Table 1 Light Accent 6" w:uiPriority="46"/>
+    <w:lsdException w:name="List Table 2 Accent 6" w:uiPriority="47"/>
+    <w:lsdException w:name="List Table 3 Accent 6" w:uiPriority="48"/>
+    <w:lsdException w:name="List Table 4 Accent 6" w:uiPriority="49"/>
+    <w:lsdException w:name="List Table 5 Dark Accent 6" w:uiPriority="50"/>
+    <w:lsdException w:name="List Table 6 Colorful Accent 6" w:uiPriority="51"/>
+    <w:lsdException w:name="List Table 7 Colorful Accent 6" w:uiPriority="52"/>
+    <w:lsdException w:name="Mention" w:semiHidden="1" w:unhideWhenUsed="1"/>
+    <w:lsdException w:name="Smart Hyperlink" w:semiHidden="1" w:unhideWhenUsed="1"/>
+    <w:lsdException w:name="Hashtag" w:semiHidden="1" w:unhideWhenUsed="1"/>
+    <w:lsdException w:name="Unresolved Mention" w:semiHidden="1" w:unhideWhenUsed="1"/>
+    <w:lsdException w:name="Smart Link" w:semiHidden="1" w:unhideWhenUsed="1"/>
   </w:latentStyles>
   <w:style w:type="paragraph" w:default="1" w:styleId="Normal">
     <w:name w:val="Normal"/>
@@ -5206,512 +5402,7 @@
     <w:name w:val="List"/>
     <w:basedOn w:val="Textbody"/>
   </w:style>
-  <w:style w:type="paragraph" w:styleId="Epgrafe">
-    <w:name w:val="caption"/>
-    <w:basedOn w:val="Standard"/>
-    <w:pPr>
-      <w:suppressLineNumbers/>
-      <w:spacing w:before="120" w:after="120"/>
-    </w:pPr>
-    <w:rPr>
-      <w:i/>
-      <w:iCs/>
-    </w:rPr>
-  </w:style>
-  <w:style w:type="paragraph" w:customStyle="1" w:styleId="Index">
-    <w:name w:val="Index"/>
-    <w:basedOn w:val="Standard"/>
-    <w:pPr>
-      <w:suppressLineNumbers/>
-    </w:pPr>
-  </w:style>
-  <w:style w:type="paragraph" w:styleId="Encabezado">
-    <w:name w:val="header"/>
-    <w:basedOn w:val="Standard"/>
-    <w:pPr>
-      <w:suppressLineNumbers/>
-      <w:tabs>
-        <w:tab w:val="center" w:pos="4819"/>
-        <w:tab w:val="right" w:pos="9638"/>
-      </w:tabs>
-    </w:pPr>
-  </w:style>
-  <w:style w:type="paragraph" w:styleId="Piedepgina">
-    <w:name w:val="footer"/>
-    <w:basedOn w:val="Standard"/>
-    <w:pPr>
-      <w:suppressLineNumbers/>
-      <w:tabs>
-        <w:tab w:val="center" w:pos="4819"/>
-        <w:tab w:val="right" w:pos="9638"/>
-      </w:tabs>
-    </w:pPr>
-  </w:style>
-  <w:style w:type="paragraph" w:customStyle="1" w:styleId="Quotations">
-    <w:name w:val="Quotations"/>
-    <w:basedOn w:val="Standard"/>
-    <w:pPr>
-      <w:spacing w:after="283"/>
-      <w:ind w:left="567" w:right="567"/>
-    </w:pPr>
-  </w:style>
-  <w:style w:type="paragraph" w:styleId="Ttulo">
-    <w:name w:val="Title"/>
-    <w:basedOn w:val="Heading"/>
-    <w:next w:val="Textbody"/>
-    <w:pPr>
-      <w:jc w:val="center"/>
-    </w:pPr>
-    <w:rPr>
-      <w:b/>
-      <w:bCs/>
-      <w:sz w:val="56"/>
-      <w:szCs w:val="56"/>
-    </w:rPr>
-  </w:style>
-  <w:style w:type="paragraph" w:styleId="Subttulo">
-    <w:name w:val="Subtitle"/>
-    <w:basedOn w:val="Heading"/>
-    <w:next w:val="Textbody"/>
-    <w:pPr>
-      <w:spacing w:before="60"/>
-      <w:jc w:val="center"/>
-    </w:pPr>
-    <w:rPr>
-      <w:sz w:val="36"/>
-      <w:szCs w:val="36"/>
-    </w:rPr>
-  </w:style>
-  <w:style w:type="paragraph" w:styleId="Textoindependiente2">
-    <w:name w:val="Body Text 2"/>
-    <w:basedOn w:val="Standard"/>
-    <w:rPr>
-      <w:rFonts w:ascii="Univers, Arial" w:hAnsi="Univers, Arial" w:cs="Univers, Arial"/>
-    </w:rPr>
-  </w:style>
-  <w:style w:type="character" w:customStyle="1" w:styleId="WW8Num3z0">
-    <w:name w:val="WW8Num3z0"/>
-    <w:rPr>
-      <w:rFonts w:ascii="Symbol" w:hAnsi="Symbol" w:cs="Symbol"/>
-    </w:rPr>
-  </w:style>
-  <w:style w:type="character" w:customStyle="1" w:styleId="WW8Num3z1">
-    <w:name w:val="WW8Num3z1"/>
-    <w:rPr>
-      <w:rFonts w:ascii="Courier New" w:hAnsi="Courier New" w:cs="Courier New"/>
-    </w:rPr>
-  </w:style>
-  <w:style w:type="character" w:customStyle="1" w:styleId="WW8Num3z2">
-    <w:name w:val="WW8Num3z2"/>
-    <w:rPr>
-      <w:rFonts w:ascii="Wingdings" w:hAnsi="Wingdings" w:cs="Wingdings"/>
-    </w:rPr>
-  </w:style>
-  <w:style w:type="character" w:customStyle="1" w:styleId="Internetlink">
-    <w:name w:val="Internet link"/>
-    <w:rPr>
-      <w:color w:val="000080"/>
-      <w:u w:val="single"/>
-    </w:rPr>
-  </w:style>
-  <w:style w:type="character" w:customStyle="1" w:styleId="WW8Num2z0">
-    <w:name w:val="WW8Num2z0"/>
-    <w:rPr>
-      <w:rFonts w:ascii="Symbol" w:hAnsi="Symbol" w:cs="Symbol"/>
-    </w:rPr>
-  </w:style>
-  <w:style w:type="character" w:customStyle="1" w:styleId="WW8Num2z1">
-    <w:name w:val="WW8Num2z1"/>
-    <w:rPr>
-      <w:rFonts w:ascii="Courier New" w:hAnsi="Courier New" w:cs="Courier New"/>
-    </w:rPr>
-  </w:style>
-  <w:style w:type="character" w:customStyle="1" w:styleId="WW8Num2z2">
-    <w:name w:val="WW8Num2z2"/>
-    <w:rPr>
-      <w:rFonts w:ascii="Wingdings" w:hAnsi="Wingdings" w:cs="Wingdings"/>
-    </w:rPr>
-  </w:style>
-  <w:style w:type="character" w:customStyle="1" w:styleId="WW8Num1z0">
-    <w:name w:val="WW8Num1z0"/>
-    <w:rPr>
-      <w:rFonts w:ascii="Symbol" w:eastAsia="Times New Roman" w:hAnsi="Symbol" w:cs="Symbol"/>
-      <w:sz w:val="24"/>
-      <w:szCs w:val="24"/>
-      <w:lang w:eastAsia="es-ES"/>
-    </w:rPr>
-  </w:style>
-  <w:style w:type="character" w:customStyle="1" w:styleId="WW8Num1z1">
-    <w:name w:val="WW8Num1z1"/>
-    <w:rPr>
-      <w:rFonts w:ascii="Courier New" w:hAnsi="Courier New" w:cs="Courier New"/>
-    </w:rPr>
-  </w:style>
-  <w:style w:type="character" w:customStyle="1" w:styleId="WW8Num1z2">
-    <w:name w:val="WW8Num1z2"/>
-    <w:rPr>
-      <w:rFonts w:ascii="Wingdings" w:hAnsi="Wingdings" w:cs="Wingdings"/>
-    </w:rPr>
-  </w:style>
-  <w:style w:type="character" w:customStyle="1" w:styleId="WW8Num4z0">
-    <w:name w:val="WW8Num4z0"/>
-    <w:rPr>
-      <w:rFonts w:ascii="Symbol" w:eastAsia="Times New Roman" w:hAnsi="Symbol" w:cs="Symbol"/>
-      <w:sz w:val="24"/>
-      <w:szCs w:val="24"/>
-      <w:lang w:eastAsia="es-ES"/>
-    </w:rPr>
-  </w:style>
-  <w:style w:type="character" w:customStyle="1" w:styleId="WW8Num4z1">
-    <w:name w:val="WW8Num4z1"/>
-    <w:rPr>
-      <w:rFonts w:ascii="Courier New" w:hAnsi="Courier New" w:cs="Courier New"/>
-    </w:rPr>
-  </w:style>
-  <w:style w:type="character" w:customStyle="1" w:styleId="WW8Num4z2">
-    <w:name w:val="WW8Num4z2"/>
-    <w:rPr>
-      <w:rFonts w:ascii="Wingdings" w:hAnsi="Wingdings" w:cs="Wingdings"/>
-    </w:rPr>
-  </w:style>
-  <w:style w:type="character" w:customStyle="1" w:styleId="StrongEmphasis">
-    <w:name w:val="Strong Emphasis"/>
-    <w:rPr>
-      <w:b/>
-      <w:bCs/>
-    </w:rPr>
-  </w:style>
-  <w:style w:type="numbering" w:customStyle="1" w:styleId="WW8Num3">
-    <w:name w:val="WW8Num3"/>
-    <w:basedOn w:val="Sinlista"/>
-    <w:pPr>
-      <w:numPr>
-        <w:numId w:val="1"/>
-      </w:numPr>
-    </w:pPr>
-  </w:style>
-  <w:style w:type="numbering" w:customStyle="1" w:styleId="WW8Num2">
-    <w:name w:val="WW8Num2"/>
-    <w:basedOn w:val="Sinlista"/>
-    <w:pPr>
-      <w:numPr>
-        <w:numId w:val="2"/>
-      </w:numPr>
-    </w:pPr>
-  </w:style>
-  <w:style w:type="numbering" w:customStyle="1" w:styleId="WW8Num1">
-    <w:name w:val="WW8Num1"/>
-    <w:basedOn w:val="Sinlista"/>
-    <w:pPr>
-      <w:numPr>
-        <w:numId w:val="3"/>
-      </w:numPr>
-    </w:pPr>
-  </w:style>
-  <w:style w:type="numbering" w:customStyle="1" w:styleId="WW8Num4">
-    <w:name w:val="WW8Num4"/>
-    <w:basedOn w:val="Sinlista"/>
-    <w:pPr>
-      <w:numPr>
-        <w:numId w:val="4"/>
-      </w:numPr>
-    </w:pPr>
-  </w:style>
-  <w:style w:type="character" w:styleId="Hipervnculo">
-    <w:name w:val="Hyperlink"/>
-    <w:basedOn w:val="Fuentedeprrafopredeter"/>
-    <w:uiPriority w:val="99"/>
-    <w:unhideWhenUsed/>
-    <w:rsid w:val="0010157D"/>
-    <w:rPr>
-      <w:color w:val="0000FF" w:themeColor="hyperlink"/>
-      <w:u w:val="single"/>
-    </w:rPr>
-  </w:style>
-  <w:style w:type="paragraph" w:styleId="Textodeglobo">
-    <w:name w:val="Balloon Text"/>
-    <w:basedOn w:val="Normal"/>
-    <w:link w:val="TextodegloboCar"/>
-    <w:uiPriority w:val="99"/>
-    <w:semiHidden/>
-    <w:unhideWhenUsed/>
-    <w:rsid w:val="009D034F"/>
-    <w:rPr>
-      <w:rFonts w:ascii="Tahoma" w:hAnsi="Tahoma" w:cs="Mangal"/>
-      <w:sz w:val="16"/>
-      <w:szCs w:val="14"/>
-    </w:rPr>
-  </w:style>
-  <w:style w:type="character" w:customStyle="1" w:styleId="TextodegloboCar">
-    <w:name w:val="Texto de globo Car"/>
-    <w:basedOn w:val="Fuentedeprrafopredeter"/>
-    <w:link w:val="Textodeglobo"/>
-    <w:uiPriority w:val="99"/>
-    <w:semiHidden/>
-    <w:rsid w:val="009D034F"/>
-    <w:rPr>
-      <w:rFonts w:ascii="Tahoma" w:hAnsi="Tahoma" w:cs="Mangal"/>
-      <w:sz w:val="16"/>
-      <w:szCs w:val="14"/>
-    </w:rPr>
-  </w:style>
-</w:styles>
-</file>
-
-<file path=word/stylesWithEffects.xml><?xml version="1.0" encoding="utf-8"?>
-<w:styles xmlns:wpc="http://schemas.microsoft.com/office/word/2010/wordprocessingCanvas" xmlns:mc="http://schemas.openxmlformats.org/markup-compatibility/2006" xmlns:o="urn:schemas-microsoft-com:office:office" xmlns:r="http://schemas.openxmlformats.org/officeDocument/2006/relationships" xmlns:m="http://schemas.openxmlformats.org/officeDocument/2006/math" xmlns:v="urn:schemas-microsoft-com:vml" xmlns:wp14="http://schemas.microsoft.com/office/word/2010/wordprocessingDrawing" xmlns:wp="http://schemas.openxmlformats.org/drawingml/2006/wordprocessingDrawing" xmlns:w10="urn:schemas-microsoft-com:office:word" xmlns:w="http://schemas.openxmlformats.org/wordprocessingml/2006/main" xmlns:w14="http://schemas.microsoft.com/office/word/2010/wordml" xmlns:wpg="http://schemas.microsoft.com/office/word/2010/wordprocessingGroup" xmlns:wpi="http://schemas.microsoft.com/office/word/2010/wordprocessingInk" xmlns:wne="http://schemas.microsoft.com/office/word/2006/wordml" xmlns:wps="http://schemas.microsoft.com/office/word/2010/wordprocessingShape" mc:Ignorable="w14 wp14">
-  <w:docDefaults>
-    <w:rPrDefault>
-      <w:rPr>
-        <w:rFonts w:ascii="Nimbus Roman No9 L" w:eastAsia="Droid Sans Fallback" w:hAnsi="Nimbus Roman No9 L" w:cs="FreeSans"/>
-        <w:kern w:val="3"/>
-        <w:sz w:val="24"/>
-        <w:szCs w:val="24"/>
-        <w:lang w:val="es-AR" w:eastAsia="zh-CN" w:bidi="hi-IN"/>
-      </w:rPr>
-    </w:rPrDefault>
-    <w:pPrDefault>
-      <w:pPr>
-        <w:widowControl w:val="0"/>
-        <w:suppressAutoHyphens/>
-        <w:autoSpaceDN w:val="0"/>
-        <w:textAlignment w:val="baseline"/>
-      </w:pPr>
-    </w:pPrDefault>
-  </w:docDefaults>
-  <w:latentStyles w:defLockedState="0" w:defUIPriority="99" w:defSemiHidden="1" w:defUnhideWhenUsed="1" w:defQFormat="0" w:count="267">
-    <w:lsdException w:name="Normal" w:semiHidden="0" w:uiPriority="0" w:unhideWhenUsed="0" w:qFormat="1"/>
-    <w:lsdException w:name="heading 1" w:semiHidden="0" w:uiPriority="9" w:unhideWhenUsed="0" w:qFormat="1"/>
-    <w:lsdException w:name="heading 2" w:uiPriority="9" w:qFormat="1"/>
-    <w:lsdException w:name="heading 3" w:uiPriority="9" w:qFormat="1"/>
-    <w:lsdException w:name="heading 4" w:uiPriority="9" w:qFormat="1"/>
-    <w:lsdException w:name="heading 5" w:uiPriority="9" w:qFormat="1"/>
-    <w:lsdException w:name="heading 6" w:uiPriority="9" w:qFormat="1"/>
-    <w:lsdException w:name="heading 7" w:uiPriority="9" w:qFormat="1"/>
-    <w:lsdException w:name="heading 8" w:uiPriority="9" w:qFormat="1"/>
-    <w:lsdException w:name="heading 9" w:uiPriority="9" w:qFormat="1"/>
-    <w:lsdException w:name="toc 1" w:uiPriority="39"/>
-    <w:lsdException w:name="toc 2" w:uiPriority="39"/>
-    <w:lsdException w:name="toc 3" w:uiPriority="39"/>
-    <w:lsdException w:name="toc 4" w:uiPriority="39"/>
-    <w:lsdException w:name="toc 5" w:uiPriority="39"/>
-    <w:lsdException w:name="toc 6" w:uiPriority="39"/>
-    <w:lsdException w:name="toc 7" w:uiPriority="39"/>
-    <w:lsdException w:name="toc 8" w:uiPriority="39"/>
-    <w:lsdException w:name="toc 9" w:uiPriority="39"/>
-    <w:lsdException w:name="caption" w:uiPriority="35" w:qFormat="1"/>
-    <w:lsdException w:name="Title" w:semiHidden="0" w:uiPriority="10" w:unhideWhenUsed="0" w:qFormat="1"/>
-    <w:lsdException w:name="Default Paragraph Font" w:uiPriority="1"/>
-    <w:lsdException w:name="Subtitle" w:semiHidden="0" w:uiPriority="11" w:unhideWhenUsed="0" w:qFormat="1"/>
-    <w:lsdException w:name="Strong" w:semiHidden="0" w:uiPriority="22" w:unhideWhenUsed="0" w:qFormat="1"/>
-    <w:lsdException w:name="Emphasis" w:semiHidden="0" w:uiPriority="20" w:unhideWhenUsed="0" w:qFormat="1"/>
-    <w:lsdException w:name="Table Grid" w:semiHidden="0" w:uiPriority="59" w:unhideWhenUsed="0"/>
-    <w:lsdException w:name="Placeholder Text" w:unhideWhenUsed="0"/>
-    <w:lsdException w:name="No Spacing" w:semiHidden="0" w:uiPriority="1" w:unhideWhenUsed="0" w:qFormat="1"/>
-    <w:lsdException w:name="Light Shading" w:semiHidden="0" w:uiPriority="60" w:unhideWhenUsed="0"/>
-    <w:lsdException w:name="Light List" w:semiHidden="0" w:uiPriority="61" w:unhideWhenUsed="0"/>
-    <w:lsdException w:name="Light Grid" w:semiHidden="0" w:uiPriority="62" w:unhideWhenUsed="0"/>
-    <w:lsdException w:name="Medium Shading 1" w:semiHidden="0" w:uiPriority="63" w:unhideWhenUsed="0"/>
-    <w:lsdException w:name="Medium Shading 2" w:semiHidden="0" w:uiPriority="64" w:unhideWhenUsed="0"/>
-    <w:lsdException w:name="Medium List 1" w:semiHidden="0" w:uiPriority="65" w:unhideWhenUsed="0"/>
-    <w:lsdException w:name="Medium List 2" w:semiHidden="0" w:uiPriority="66" w:unhideWhenUsed="0"/>
-    <w:lsdException w:name="Medium Grid 1" w:semiHidden="0" w:uiPriority="67" w:unhideWhenUsed="0"/>
-    <w:lsdException w:name="Medium Grid 2" w:semiHidden="0" w:uiPriority="68" w:unhideWhenUsed="0"/>
-    <w:lsdException w:name="Medium Grid 3" w:semiHidden="0" w:uiPriority="69" w:unhideWhenUsed="0"/>
-    <w:lsdException w:name="Dark List" w:semiHidden="0" w:uiPriority="70" w:unhideWhenUsed="0"/>
-    <w:lsdException w:name="Colorful Shading" w:semiHidden="0" w:uiPriority="71" w:unhideWhenUsed="0"/>
-    <w:lsdException w:name="Colorful List" w:semiHidden="0" w:uiPriority="72" w:unhideWhenUsed="0"/>
-    <w:lsdException w:name="Colorful Grid" w:semiHidden="0" w:uiPriority="73" w:unhideWhenUsed="0"/>
-    <w:lsdException w:name="Light Shading Accent 1" w:semiHidden="0" w:uiPriority="60" w:unhideWhenUsed="0"/>
-    <w:lsdException w:name="Light List Accent 1" w:semiHidden="0" w:uiPriority="61" w:unhideWhenUsed="0"/>
-    <w:lsdException w:name="Light Grid Accent 1" w:semiHidden="0" w:uiPriority="62" w:unhideWhenUsed="0"/>
-    <w:lsdException w:name="Medium Shading 1 Accent 1" w:semiHidden="0" w:uiPriority="63" w:unhideWhenUsed="0"/>
-    <w:lsdException w:name="Medium Shading 2 Accent 1" w:semiHidden="0" w:uiPriority="64" w:unhideWhenUsed="0"/>
-    <w:lsdException w:name="Medium List 1 Accent 1" w:semiHidden="0" w:uiPriority="65" w:unhideWhenUsed="0"/>
-    <w:lsdException w:name="Revision" w:unhideWhenUsed="0"/>
-    <w:lsdException w:name="List Paragraph" w:semiHidden="0" w:uiPriority="34" w:unhideWhenUsed="0" w:qFormat="1"/>
-    <w:lsdException w:name="Quote" w:semiHidden="0" w:uiPriority="29" w:unhideWhenUsed="0" w:qFormat="1"/>
-    <w:lsdException w:name="Intense Quote" w:semiHidden="0" w:uiPriority="30" w:unhideWhenUsed="0" w:qFormat="1"/>
-    <w:lsdException w:name="Medium List 2 Accent 1" w:semiHidden="0" w:uiPriority="66" w:unhideWhenUsed="0"/>
-    <w:lsdException w:name="Medium Grid 1 Accent 1" w:semiHidden="0" w:uiPriority="67" w:unhideWhenUsed="0"/>
-    <w:lsdException w:name="Medium Grid 2 Accent 1" w:semiHidden="0" w:uiPriority="68" w:unhideWhenUsed="0"/>
-    <w:lsdException w:name="Medium Grid 3 Accent 1" w:semiHidden="0" w:uiPriority="69" w:unhideWhenUsed="0"/>
-    <w:lsdException w:name="Dark List Accent 1" w:semiHidden="0" w:uiPriority="70" w:unhideWhenUsed="0"/>
-    <w:lsdException w:name="Colorful Shading Accent 1" w:semiHidden="0" w:uiPriority="71" w:unhideWhenUsed="0"/>
-    <w:lsdException w:name="Colorful List Accent 1" w:semiHidden="0" w:uiPriority="72" w:unhideWhenUsed="0"/>
-    <w:lsdException w:name="Colorful Grid Accent 1" w:semiHidden="0" w:uiPriority="73" w:unhideWhenUsed="0"/>
-    <w:lsdException w:name="Light Shading Accent 2" w:semiHidden="0" w:uiPriority="60" w:unhideWhenUsed="0"/>
-    <w:lsdException w:name="Light List Accent 2" w:semiHidden="0" w:uiPriority="61" w:unhideWhenUsed="0"/>
-    <w:lsdException w:name="Light Grid Accent 2" w:semiHidden="0" w:uiPriority="62" w:unhideWhenUsed="0"/>
-    <w:lsdException w:name="Medium Shading 1 Accent 2" w:semiHidden="0" w:uiPriority="63" w:unhideWhenUsed="0"/>
-    <w:lsdException w:name="Medium Shading 2 Accent 2" w:semiHidden="0" w:uiPriority="64" w:unhideWhenUsed="0"/>
-    <w:lsdException w:name="Medium List 1 Accent 2" w:semiHidden="0" w:uiPriority="65" w:unhideWhenUsed="0"/>
-    <w:lsdException w:name="Medium List 2 Accent 2" w:semiHidden="0" w:uiPriority="66" w:unhideWhenUsed="0"/>
-    <w:lsdException w:name="Medium Grid 1 Accent 2" w:semiHidden="0" w:uiPriority="67" w:unhideWhenUsed="0"/>
-    <w:lsdException w:name="Medium Grid 2 Accent 2" w:semiHidden="0" w:uiPriority="68" w:unhideWhenUsed="0"/>
-    <w:lsdException w:name="Medium Grid 3 Accent 2" w:semiHidden="0" w:uiPriority="69" w:unhideWhenUsed="0"/>
-    <w:lsdException w:name="Dark List Accent 2" w:semiHidden="0" w:uiPriority="70" w:unhideWhenUsed="0"/>
-    <w:lsdException w:name="Colorful Shading Accent 2" w:semiHidden="0" w:uiPriority="71" w:unhideWhenUsed="0"/>
-    <w:lsdException w:name="Colorful List Accent 2" w:semiHidden="0" w:uiPriority="72" w:unhideWhenUsed="0"/>
-    <w:lsdException w:name="Colorful Grid Accent 2" w:semiHidden="0" w:uiPriority="73" w:unhideWhenUsed="0"/>
-    <w:lsdException w:name="Light Shading Accent 3" w:semiHidden="0" w:uiPriority="60" w:unhideWhenUsed="0"/>
-    <w:lsdException w:name="Light List Accent 3" w:semiHidden="0" w:uiPriority="61" w:unhideWhenUsed="0"/>
-    <w:lsdException w:name="Light Grid Accent 3" w:semiHidden="0" w:uiPriority="62" w:unhideWhenUsed="0"/>
-    <w:lsdException w:name="Medium Shading 1 Accent 3" w:semiHidden="0" w:uiPriority="63" w:unhideWhenUsed="0"/>
-    <w:lsdException w:name="Medium Shading 2 Accent 3" w:semiHidden="0" w:uiPriority="64" w:unhideWhenUsed="0"/>
-    <w:lsdException w:name="Medium List 1 Accent 3" w:semiHidden="0" w:uiPriority="65" w:unhideWhenUsed="0"/>
-    <w:lsdException w:name="Medium List 2 Accent 3" w:semiHidden="0" w:uiPriority="66" w:unhideWhenUsed="0"/>
-    <w:lsdException w:name="Medium Grid 1 Accent 3" w:semiHidden="0" w:uiPriority="67" w:unhideWhenUsed="0"/>
-    <w:lsdException w:name="Medium Grid 2 Accent 3" w:semiHidden="0" w:uiPriority="68" w:unhideWhenUsed="0"/>
-    <w:lsdException w:name="Medium Grid 3 Accent 3" w:semiHidden="0" w:uiPriority="69" w:unhideWhenUsed="0"/>
-    <w:lsdException w:name="Dark List Accent 3" w:semiHidden="0" w:uiPriority="70" w:unhideWhenUsed="0"/>
-    <w:lsdException w:name="Colorful Shading Accent 3" w:semiHidden="0" w:uiPriority="71" w:unhideWhenUsed="0"/>
-    <w:lsdException w:name="Colorful List Accent 3" w:semiHidden="0" w:uiPriority="72" w:unhideWhenUsed="0"/>
-    <w:lsdException w:name="Colorful Grid Accent 3" w:semiHidden="0" w:uiPriority="73" w:unhideWhenUsed="0"/>
-    <w:lsdException w:name="Light Shading Accent 4" w:semiHidden="0" w:uiPriority="60" w:unhideWhenUsed="0"/>
-    <w:lsdException w:name="Light List Accent 4" w:semiHidden="0" w:uiPriority="61" w:unhideWhenUsed="0"/>
-    <w:lsdException w:name="Light Grid Accent 4" w:semiHidden="0" w:uiPriority="62" w:unhideWhenUsed="0"/>
-    <w:lsdException w:name="Medium Shading 1 Accent 4" w:semiHidden="0" w:uiPriority="63" w:unhideWhenUsed="0"/>
-    <w:lsdException w:name="Medium Shading 2 Accent 4" w:semiHidden="0" w:uiPriority="64" w:unhideWhenUsed="0"/>
-    <w:lsdException w:name="Medium List 1 Accent 4" w:semiHidden="0" w:uiPriority="65" w:unhideWhenUsed="0"/>
-    <w:lsdException w:name="Medium List 2 Accent 4" w:semiHidden="0" w:uiPriority="66" w:unhideWhenUsed="0"/>
-    <w:lsdException w:name="Medium Grid 1 Accent 4" w:semiHidden="0" w:uiPriority="67" w:unhideWhenUsed="0"/>
-    <w:lsdException w:name="Medium Grid 2 Accent 4" w:semiHidden="0" w:uiPriority="68" w:unhideWhenUsed="0"/>
-    <w:lsdException w:name="Medium Grid 3 Accent 4" w:semiHidden="0" w:uiPriority="69" w:unhideWhenUsed="0"/>
-    <w:lsdException w:name="Dark List Accent 4" w:semiHidden="0" w:uiPriority="70" w:unhideWhenUsed="0"/>
-    <w:lsdException w:name="Colorful Shading Accent 4" w:semiHidden="0" w:uiPriority="71" w:unhideWhenUsed="0"/>
-    <w:lsdException w:name="Colorful List Accent 4" w:semiHidden="0" w:uiPriority="72" w:unhideWhenUsed="0"/>
-    <w:lsdException w:name="Colorful Grid Accent 4" w:semiHidden="0" w:uiPriority="73" w:unhideWhenUsed="0"/>
-    <w:lsdException w:name="Light Shading Accent 5" w:semiHidden="0" w:uiPriority="60" w:unhideWhenUsed="0"/>
-    <w:lsdException w:name="Light List Accent 5" w:semiHidden="0" w:uiPriority="61" w:unhideWhenUsed="0"/>
-    <w:lsdException w:name="Light Grid Accent 5" w:semiHidden="0" w:uiPriority="62" w:unhideWhenUsed="0"/>
-    <w:lsdException w:name="Medium Shading 1 Accent 5" w:semiHidden="0" w:uiPriority="63" w:unhideWhenUsed="0"/>
-    <w:lsdException w:name="Medium Shading 2 Accent 5" w:semiHidden="0" w:uiPriority="64" w:unhideWhenUsed="0"/>
-    <w:lsdException w:name="Medium List 1 Accent 5" w:semiHidden="0" w:uiPriority="65" w:unhideWhenUsed="0"/>
-    <w:lsdException w:name="Medium List 2 Accent 5" w:semiHidden="0" w:uiPriority="66" w:unhideWhenUsed="0"/>
-    <w:lsdException w:name="Medium Grid 1 Accent 5" w:semiHidden="0" w:uiPriority="67" w:unhideWhenUsed="0"/>
-    <w:lsdException w:name="Medium Grid 2 Accent 5" w:semiHidden="0" w:uiPriority="68" w:unhideWhenUsed="0"/>
-    <w:lsdException w:name="Medium Grid 3 Accent 5" w:semiHidden="0" w:uiPriority="69" w:unhideWhenUsed="0"/>
-    <w:lsdException w:name="Dark List Accent 5" w:semiHidden="0" w:uiPriority="70" w:unhideWhenUsed="0"/>
-    <w:lsdException w:name="Colorful Shading Accent 5" w:semiHidden="0" w:uiPriority="71" w:unhideWhenUsed="0"/>
-    <w:lsdException w:name="Colorful List Accent 5" w:semiHidden="0" w:uiPriority="72" w:unhideWhenUsed="0"/>
-    <w:lsdException w:name="Colorful Grid Accent 5" w:semiHidden="0" w:uiPriority="73" w:unhideWhenUsed="0"/>
-    <w:lsdException w:name="Light Shading Accent 6" w:semiHidden="0" w:uiPriority="60" w:unhideWhenUsed="0"/>
-    <w:lsdException w:name="Light List Accent 6" w:semiHidden="0" w:uiPriority="61" w:unhideWhenUsed="0"/>
-    <w:lsdException w:name="Light Grid Accent 6" w:semiHidden="0" w:uiPriority="62" w:unhideWhenUsed="0"/>
-    <w:lsdException w:name="Medium Shading 1 Accent 6" w:semiHidden="0" w:uiPriority="63" w:unhideWhenUsed="0"/>
-    <w:lsdException w:name="Medium Shading 2 Accent 6" w:semiHidden="0" w:uiPriority="64" w:unhideWhenUsed="0"/>
-    <w:lsdException w:name="Medium List 1 Accent 6" w:semiHidden="0" w:uiPriority="65" w:unhideWhenUsed="0"/>
-    <w:lsdException w:name="Medium List 2 Accent 6" w:semiHidden="0" w:uiPriority="66" w:unhideWhenUsed="0"/>
-    <w:lsdException w:name="Medium Grid 1 Accent 6" w:semiHidden="0" w:uiPriority="67" w:unhideWhenUsed="0"/>
-    <w:lsdException w:name="Medium Grid 2 Accent 6" w:semiHidden="0" w:uiPriority="68" w:unhideWhenUsed="0"/>
-    <w:lsdException w:name="Medium Grid 3 Accent 6" w:semiHidden="0" w:uiPriority="69" w:unhideWhenUsed="0"/>
-    <w:lsdException w:name="Dark List Accent 6" w:semiHidden="0" w:uiPriority="70" w:unhideWhenUsed="0"/>
-    <w:lsdException w:name="Colorful Shading Accent 6" w:semiHidden="0" w:uiPriority="71" w:unhideWhenUsed="0"/>
-    <w:lsdException w:name="Colorful List Accent 6" w:semiHidden="0" w:uiPriority="72" w:unhideWhenUsed="0"/>
-    <w:lsdException w:name="Colorful Grid Accent 6" w:semiHidden="0" w:uiPriority="73" w:unhideWhenUsed="0"/>
-    <w:lsdException w:name="Subtle Emphasis" w:semiHidden="0" w:uiPriority="19" w:unhideWhenUsed="0" w:qFormat="1"/>
-    <w:lsdException w:name="Intense Emphasis" w:semiHidden="0" w:uiPriority="21" w:unhideWhenUsed="0" w:qFormat="1"/>
-    <w:lsdException w:name="Subtle Reference" w:semiHidden="0" w:uiPriority="31" w:unhideWhenUsed="0" w:qFormat="1"/>
-    <w:lsdException w:name="Intense Reference" w:semiHidden="0" w:uiPriority="32" w:unhideWhenUsed="0" w:qFormat="1"/>
-    <w:lsdException w:name="Book Title" w:semiHidden="0" w:uiPriority="33" w:unhideWhenUsed="0" w:qFormat="1"/>
-    <w:lsdException w:name="Bibliography" w:uiPriority="37"/>
-    <w:lsdException w:name="TOC Heading" w:uiPriority="39" w:qFormat="1"/>
-  </w:latentStyles>
-  <w:style w:type="paragraph" w:default="1" w:styleId="Normal">
-    <w:name w:val="Normal"/>
-    <w:qFormat/>
-  </w:style>
-  <w:style w:type="paragraph" w:styleId="Ttulo1">
-    <w:name w:val="heading 1"/>
-    <w:basedOn w:val="Heading"/>
-    <w:pPr>
-      <w:outlineLvl w:val="0"/>
-    </w:pPr>
-  </w:style>
-  <w:style w:type="paragraph" w:styleId="Ttulo2">
-    <w:name w:val="heading 2"/>
-    <w:basedOn w:val="Heading"/>
-    <w:next w:val="Textbody"/>
-    <w:pPr>
-      <w:spacing w:before="200"/>
-      <w:outlineLvl w:val="1"/>
-    </w:pPr>
-    <w:rPr>
-      <w:b/>
-      <w:bCs/>
-    </w:rPr>
-  </w:style>
-  <w:style w:type="paragraph" w:styleId="Ttulo3">
-    <w:name w:val="heading 3"/>
-    <w:basedOn w:val="Heading"/>
-    <w:next w:val="Textbody"/>
-    <w:pPr>
-      <w:spacing w:before="140"/>
-      <w:outlineLvl w:val="2"/>
-    </w:pPr>
-    <w:rPr>
-      <w:b/>
-      <w:bCs/>
-      <w:color w:val="808080"/>
-    </w:rPr>
-  </w:style>
-  <w:style w:type="character" w:default="1" w:styleId="Fuentedeprrafopredeter">
-    <w:name w:val="Default Paragraph Font"/>
-    <w:uiPriority w:val="1"/>
-    <w:semiHidden/>
-    <w:unhideWhenUsed/>
-  </w:style>
-  <w:style w:type="table" w:default="1" w:styleId="Tablanormal">
-    <w:name w:val="Normal Table"/>
-    <w:uiPriority w:val="99"/>
-    <w:semiHidden/>
-    <w:unhideWhenUsed/>
-    <w:tblPr>
-      <w:tblInd w:w="0" w:type="dxa"/>
-      <w:tblCellMar>
-        <w:top w:w="0" w:type="dxa"/>
-        <w:left w:w="108" w:type="dxa"/>
-        <w:bottom w:w="0" w:type="dxa"/>
-        <w:right w:w="108" w:type="dxa"/>
-      </w:tblCellMar>
-    </w:tblPr>
-  </w:style>
-  <w:style w:type="numbering" w:default="1" w:styleId="Sinlista">
-    <w:name w:val="No List"/>
-    <w:uiPriority w:val="99"/>
-    <w:semiHidden/>
-    <w:unhideWhenUsed/>
-  </w:style>
-  <w:style w:type="paragraph" w:customStyle="1" w:styleId="Standard">
-    <w:name w:val="Standard"/>
-  </w:style>
-  <w:style w:type="paragraph" w:customStyle="1" w:styleId="Heading">
-    <w:name w:val="Heading"/>
-    <w:basedOn w:val="Standard"/>
-    <w:next w:val="Textbody"/>
-    <w:pPr>
-      <w:keepNext/>
-      <w:spacing w:before="240" w:after="120"/>
-    </w:pPr>
-    <w:rPr>
-      <w:rFonts w:ascii="TeXGyreHeros" w:hAnsi="TeXGyreHeros"/>
-      <w:sz w:val="28"/>
-      <w:szCs w:val="28"/>
-    </w:rPr>
-  </w:style>
-  <w:style w:type="paragraph" w:customStyle="1" w:styleId="Textbody">
-    <w:name w:val="Text body"/>
-    <w:basedOn w:val="Standard"/>
-    <w:pPr>
-      <w:spacing w:after="140" w:line="288" w:lineRule="auto"/>
-    </w:pPr>
-  </w:style>
-  <w:style w:type="paragraph" w:styleId="Lista">
-    <w:name w:val="List"/>
-    <w:basedOn w:val="Textbody"/>
-  </w:style>
-  <w:style w:type="paragraph" w:styleId="Epgrafe">
+  <w:style w:type="paragraph" w:styleId="Descripcin">
     <w:name w:val="caption"/>
     <w:basedOn w:val="Standard"/>
     <w:pPr>

</xml_diff>